<commit_message>
add black box testing plan
</commit_message>
<xml_diff>
--- a/project_docs/DIP392_Report.docx
+++ b/project_docs/DIP392_Report.docx
@@ -3352,7 +3352,129 @@
         <w:jc w:val="both"/>
       </w:pPr>
       <w:r>
-        <w:t>&lt;&lt;Insert answer&gt;&gt;</w:t>
+        <w:t>Username: A string representing the user's chosen username.</w:t>
+      </w:r>
+    </w:p>
+    <w:p>
+      <w:pPr>
+        <w:numPr>
+          <w:ilvl w:val="1"/>
+          <w:numId w:val="1"/>
+        </w:numPr>
+        <w:pBdr>
+          <w:top w:val="nil"/>
+          <w:left w:val="nil"/>
+          <w:bottom w:val="nil"/>
+          <w:right w:val="nil"/>
+          <w:between w:val="nil"/>
+        </w:pBdr>
+        <w:jc w:val="both"/>
+      </w:pPr>
+      <w:r>
+        <w:t>Difficulty Level: An integer or string indicating the selected difficulty level (Easy, Medium, Difficult).</w:t>
+      </w:r>
+    </w:p>
+    <w:p>
+      <w:pPr>
+        <w:numPr>
+          <w:ilvl w:val="1"/>
+          <w:numId w:val="1"/>
+        </w:numPr>
+        <w:pBdr>
+          <w:top w:val="nil"/>
+          <w:left w:val="nil"/>
+          <w:bottom w:val="nil"/>
+          <w:right w:val="nil"/>
+          <w:between w:val="nil"/>
+        </w:pBdr>
+        <w:jc w:val="both"/>
+      </w:pPr>
+      <w:r>
+        <w:t xml:space="preserve">Tutorial Option: A </w:t>
+      </w:r>
+      <w:proofErr w:type="spellStart"/>
+      <w:r>
+        <w:t>boolean</w:t>
+      </w:r>
+      <w:proofErr w:type="spellEnd"/>
+      <w:r>
+        <w:t xml:space="preserve"> value (True/False) indicating whether the user has opted for a tutorial.</w:t>
+      </w:r>
+    </w:p>
+    <w:p>
+      <w:pPr>
+        <w:numPr>
+          <w:ilvl w:val="1"/>
+          <w:numId w:val="1"/>
+        </w:numPr>
+        <w:pBdr>
+          <w:top w:val="nil"/>
+          <w:left w:val="nil"/>
+          <w:bottom w:val="nil"/>
+          <w:right w:val="nil"/>
+          <w:between w:val="nil"/>
+        </w:pBdr>
+        <w:jc w:val="both"/>
+      </w:pPr>
+      <w:r>
+        <w:t>Game Initialization: No direct user input; system-generated tables with random player names.</w:t>
+      </w:r>
+    </w:p>
+    <w:p>
+      <w:pPr>
+        <w:numPr>
+          <w:ilvl w:val="1"/>
+          <w:numId w:val="1"/>
+        </w:numPr>
+        <w:pBdr>
+          <w:top w:val="nil"/>
+          <w:left w:val="nil"/>
+          <w:bottom w:val="nil"/>
+          <w:right w:val="nil"/>
+          <w:between w:val="nil"/>
+        </w:pBdr>
+        <w:jc w:val="both"/>
+      </w:pPr>
+      <w:r>
+        <w:t>Dice Rolling: User-triggered action; no specific input required.</w:t>
+      </w:r>
+    </w:p>
+    <w:p>
+      <w:pPr>
+        <w:numPr>
+          <w:ilvl w:val="1"/>
+          <w:numId w:val="1"/>
+        </w:numPr>
+        <w:pBdr>
+          <w:top w:val="nil"/>
+          <w:left w:val="nil"/>
+          <w:bottom w:val="nil"/>
+          <w:right w:val="nil"/>
+          <w:between w:val="nil"/>
+        </w:pBdr>
+        <w:jc w:val="both"/>
+      </w:pPr>
+      <w:r>
+        <w:t>Round Progression: Triggered by system based on points reaching 21; no direct user input.</w:t>
+      </w:r>
+    </w:p>
+    <w:p>
+      <w:pPr>
+        <w:numPr>
+          <w:ilvl w:val="1"/>
+          <w:numId w:val="1"/>
+        </w:numPr>
+        <w:pBdr>
+          <w:top w:val="nil"/>
+          <w:left w:val="nil"/>
+          <w:bottom w:val="nil"/>
+          <w:right w:val="nil"/>
+          <w:between w:val="nil"/>
+        </w:pBdr>
+        <w:jc w:val="both"/>
+      </w:pPr>
+      <w:r>
+        <w:t>Option to Quit or Restart: User input for selecting to exit the game or restart for additional rounds.</w:t>
       </w:r>
     </w:p>
     <w:p>
@@ -3390,7 +3512,45 @@
         <w:jc w:val="both"/>
       </w:pPr>
       <w:r>
-        <w:t>&lt;&lt;Insert answer&gt;&gt;</w:t>
+        <w:t>Round Display: An integer indicating the current round number (1 to 6).</w:t>
+      </w:r>
+    </w:p>
+    <w:p>
+      <w:pPr>
+        <w:numPr>
+          <w:ilvl w:val="1"/>
+          <w:numId w:val="1"/>
+        </w:numPr>
+        <w:pBdr>
+          <w:top w:val="nil"/>
+          <w:left w:val="nil"/>
+          <w:bottom w:val="nil"/>
+          <w:right w:val="nil"/>
+          <w:between w:val="nil"/>
+        </w:pBdr>
+        <w:jc w:val="both"/>
+      </w:pPr>
+      <w:r>
+        <w:t>Score Tracking: Tables displaying points for each player and the cumulative points earned.</w:t>
+      </w:r>
+    </w:p>
+    <w:p>
+      <w:pPr>
+        <w:numPr>
+          <w:ilvl w:val="1"/>
+          <w:numId w:val="1"/>
+        </w:numPr>
+        <w:pBdr>
+          <w:top w:val="nil"/>
+          <w:left w:val="nil"/>
+          <w:bottom w:val="nil"/>
+          <w:right w:val="nil"/>
+          <w:between w:val="nil"/>
+        </w:pBdr>
+        <w:jc w:val="both"/>
+      </w:pPr>
+      <w:r>
+        <w:t>Result Calculation: Displaying the best table and best player based on the highest scores.</w:t>
       </w:r>
     </w:p>
     <w:p>
@@ -3428,7 +3588,197 @@
         <w:jc w:val="both"/>
       </w:pPr>
       <w:r>
-        <w:t>&lt;&lt;Insert answer&gt;&gt;</w:t>
+        <w:t>Username:</w:t>
+      </w:r>
+    </w:p>
+    <w:p>
+      <w:pPr>
+        <w:numPr>
+          <w:ilvl w:val="2"/>
+          <w:numId w:val="1"/>
+        </w:numPr>
+        <w:pBdr>
+          <w:top w:val="nil"/>
+          <w:left w:val="nil"/>
+          <w:bottom w:val="nil"/>
+          <w:right w:val="nil"/>
+          <w:between w:val="nil"/>
+        </w:pBdr>
+        <w:jc w:val="both"/>
+      </w:pPr>
+      <w:r>
+        <w:t>Valid usernames (alphanumeric characters, special characters, length constraints).</w:t>
+      </w:r>
+    </w:p>
+    <w:p>
+      <w:pPr>
+        <w:numPr>
+          <w:ilvl w:val="2"/>
+          <w:numId w:val="1"/>
+        </w:numPr>
+        <w:pBdr>
+          <w:top w:val="nil"/>
+          <w:left w:val="nil"/>
+          <w:bottom w:val="nil"/>
+          <w:right w:val="nil"/>
+          <w:between w:val="nil"/>
+        </w:pBdr>
+        <w:jc w:val="both"/>
+      </w:pPr>
+      <w:r>
+        <w:t>Invalid usernames (empty, excessively long).</w:t>
+      </w:r>
+    </w:p>
+    <w:p>
+      <w:pPr>
+        <w:numPr>
+          <w:ilvl w:val="1"/>
+          <w:numId w:val="1"/>
+        </w:numPr>
+        <w:pBdr>
+          <w:top w:val="nil"/>
+          <w:left w:val="nil"/>
+          <w:bottom w:val="nil"/>
+          <w:right w:val="nil"/>
+          <w:between w:val="nil"/>
+        </w:pBdr>
+        <w:jc w:val="both"/>
+      </w:pPr>
+      <w:r>
+        <w:t>Difficulty Level:</w:t>
+      </w:r>
+    </w:p>
+    <w:p>
+      <w:pPr>
+        <w:numPr>
+          <w:ilvl w:val="2"/>
+          <w:numId w:val="1"/>
+        </w:numPr>
+        <w:pBdr>
+          <w:top w:val="nil"/>
+          <w:left w:val="nil"/>
+          <w:bottom w:val="nil"/>
+          <w:right w:val="nil"/>
+          <w:between w:val="nil"/>
+        </w:pBdr>
+        <w:jc w:val="both"/>
+      </w:pPr>
+      <w:r>
+        <w:t>Valid difficulty levels (Easy, Medium, Difficult).</w:t>
+      </w:r>
+    </w:p>
+    <w:p>
+      <w:pPr>
+        <w:numPr>
+          <w:ilvl w:val="2"/>
+          <w:numId w:val="1"/>
+        </w:numPr>
+        <w:pBdr>
+          <w:top w:val="nil"/>
+          <w:left w:val="nil"/>
+          <w:bottom w:val="nil"/>
+          <w:right w:val="nil"/>
+          <w:between w:val="nil"/>
+        </w:pBdr>
+        <w:jc w:val="both"/>
+      </w:pPr>
+      <w:r>
+        <w:t>Invalid difficulty levels (non-existent levels, numeric values).</w:t>
+      </w:r>
+    </w:p>
+    <w:p>
+      <w:pPr>
+        <w:numPr>
+          <w:ilvl w:val="1"/>
+          <w:numId w:val="1"/>
+        </w:numPr>
+        <w:pBdr>
+          <w:top w:val="nil"/>
+          <w:left w:val="nil"/>
+          <w:bottom w:val="nil"/>
+          <w:right w:val="nil"/>
+          <w:between w:val="nil"/>
+        </w:pBdr>
+        <w:jc w:val="both"/>
+      </w:pPr>
+      <w:r>
+        <w:t>Tutorial Option:</w:t>
+      </w:r>
+    </w:p>
+    <w:p>
+      <w:pPr>
+        <w:numPr>
+          <w:ilvl w:val="2"/>
+          <w:numId w:val="1"/>
+        </w:numPr>
+        <w:pBdr>
+          <w:top w:val="nil"/>
+          <w:left w:val="nil"/>
+          <w:bottom w:val="nil"/>
+          <w:right w:val="nil"/>
+          <w:between w:val="nil"/>
+        </w:pBdr>
+        <w:jc w:val="both"/>
+      </w:pPr>
+      <w:r>
+        <w:t>True or False (Boolean).</w:t>
+      </w:r>
+    </w:p>
+    <w:p>
+      <w:pPr>
+        <w:numPr>
+          <w:ilvl w:val="1"/>
+          <w:numId w:val="1"/>
+        </w:numPr>
+        <w:pBdr>
+          <w:top w:val="nil"/>
+          <w:left w:val="nil"/>
+          <w:bottom w:val="nil"/>
+          <w:right w:val="nil"/>
+          <w:between w:val="nil"/>
+        </w:pBdr>
+        <w:jc w:val="both"/>
+      </w:pPr>
+      <w:r>
+        <w:t>Option to Quit or Restart:</w:t>
+      </w:r>
+    </w:p>
+    <w:p>
+      <w:pPr>
+        <w:numPr>
+          <w:ilvl w:val="2"/>
+          <w:numId w:val="1"/>
+        </w:numPr>
+        <w:pBdr>
+          <w:top w:val="nil"/>
+          <w:left w:val="nil"/>
+          <w:bottom w:val="nil"/>
+          <w:right w:val="nil"/>
+          <w:between w:val="nil"/>
+        </w:pBdr>
+        <w:jc w:val="both"/>
+      </w:pPr>
+      <w:r>
+        <w:t>User selects to quit or restart (valid input).</w:t>
+      </w:r>
+    </w:p>
+    <w:p>
+      <w:pPr>
+        <w:numPr>
+          <w:ilvl w:val="2"/>
+          <w:numId w:val="1"/>
+        </w:numPr>
+        <w:pBdr>
+          <w:top w:val="nil"/>
+          <w:left w:val="nil"/>
+          <w:bottom w:val="nil"/>
+          <w:right w:val="nil"/>
+          <w:between w:val="nil"/>
+        </w:pBdr>
+        <w:jc w:val="both"/>
+      </w:pPr>
+      <w:r>
+        <w:t>User selects other options or provides unexpected input (invalid input).</w:t>
       </w:r>
     </w:p>
     <w:p>
@@ -3466,7 +3816,64 @@
         <w:jc w:val="both"/>
       </w:pPr>
       <w:r>
-        <w:t>&lt;&lt;Insert answer&gt;&gt;</w:t>
+        <w:t>Username Length: Test for minimum and maximum length.</w:t>
+      </w:r>
+    </w:p>
+    <w:p>
+      <w:pPr>
+        <w:numPr>
+          <w:ilvl w:val="1"/>
+          <w:numId w:val="1"/>
+        </w:numPr>
+        <w:pBdr>
+          <w:top w:val="nil"/>
+          <w:left w:val="nil"/>
+          <w:bottom w:val="nil"/>
+          <w:right w:val="nil"/>
+          <w:between w:val="nil"/>
+        </w:pBdr>
+        <w:jc w:val="both"/>
+      </w:pPr>
+      <w:r>
+        <w:t>Difficulty Level: Test for minimum and maximum values.</w:t>
+      </w:r>
+    </w:p>
+    <w:p>
+      <w:pPr>
+        <w:numPr>
+          <w:ilvl w:val="1"/>
+          <w:numId w:val="1"/>
+        </w:numPr>
+        <w:pBdr>
+          <w:top w:val="nil"/>
+          <w:left w:val="nil"/>
+          <w:bottom w:val="nil"/>
+          <w:right w:val="nil"/>
+          <w:between w:val="nil"/>
+        </w:pBdr>
+        <w:jc w:val="both"/>
+      </w:pPr>
+      <w:r>
+        <w:t>Tutorial Option: True/False (Boolean).</w:t>
+      </w:r>
+    </w:p>
+    <w:p>
+      <w:pPr>
+        <w:numPr>
+          <w:ilvl w:val="1"/>
+          <w:numId w:val="1"/>
+        </w:numPr>
+        <w:pBdr>
+          <w:top w:val="nil"/>
+          <w:left w:val="nil"/>
+          <w:bottom w:val="nil"/>
+          <w:right w:val="nil"/>
+          <w:between w:val="nil"/>
+        </w:pBdr>
+        <w:jc w:val="both"/>
+      </w:pPr>
+      <w:r>
+        <w:t>Dice Rolling: Simulate dice rolls with minimum and maximum values.</w:t>
       </w:r>
     </w:p>
     <w:p>
@@ -3504,7 +3911,7 @@
         <w:jc w:val="both"/>
       </w:pPr>
       <w:r>
-        <w:t>&lt;&lt;Insert answer&gt;&gt;</w:t>
+        <w:t>Game Termination: Testing the end of the game after six rounds.</w:t>
       </w:r>
     </w:p>
     <w:p>
@@ -3528,6 +3935,7 @@
     </w:p>
     <w:p>
       <w:pPr>
+        <w:pStyle w:val="ListParagraph"/>
         <w:numPr>
           <w:ilvl w:val="1"/>
           <w:numId w:val="1"/>
@@ -3542,7 +3950,27 @@
         <w:jc w:val="both"/>
       </w:pPr>
       <w:r>
-        <w:t>&lt;&lt;Insert notes&gt;&gt;</w:t>
+        <w:t>Test the system's response to unexpected or erroneous user inputs.</w:t>
+      </w:r>
+    </w:p>
+    <w:p>
+      <w:pPr>
+        <w:pStyle w:val="ListParagraph"/>
+        <w:numPr>
+          <w:ilvl w:val="1"/>
+          <w:numId w:val="1"/>
+        </w:numPr>
+        <w:pBdr>
+          <w:top w:val="nil"/>
+          <w:left w:val="nil"/>
+          <w:bottom w:val="nil"/>
+          <w:right w:val="nil"/>
+          <w:between w:val="nil"/>
+        </w:pBdr>
+        <w:jc w:val="both"/>
+      </w:pPr>
+      <w:r>
+        <w:t>Evaluate the impact of simultaneous actions from multiple users in a multi-player setting.</w:t>
       </w:r>
     </w:p>
     <w:p>
@@ -3630,165 +4058,68 @@
         <w:jc w:val="both"/>
       </w:pPr>
     </w:p>
+    <w:p>
+      <w:pPr>
+        <w:pBdr>
+          <w:top w:val="nil"/>
+          <w:left w:val="nil"/>
+          <w:bottom w:val="nil"/>
+          <w:right w:val="nil"/>
+          <w:between w:val="nil"/>
+        </w:pBdr>
+        <w:jc w:val="both"/>
+      </w:pPr>
+    </w:p>
     <w:tbl>
       <w:tblPr>
-        <w:tblStyle w:val="a"/>
-        <w:tblW w:w="10800" w:type="dxa"/>
-        <w:tblBorders>
-          <w:top w:val="single" w:sz="8" w:space="0" w:color="000000"/>
-          <w:left w:val="single" w:sz="8" w:space="0" w:color="000000"/>
-          <w:bottom w:val="single" w:sz="8" w:space="0" w:color="000000"/>
-          <w:right w:val="single" w:sz="8" w:space="0" w:color="000000"/>
-          <w:insideH w:val="single" w:sz="8" w:space="0" w:color="000000"/>
-          <w:insideV w:val="single" w:sz="8" w:space="0" w:color="000000"/>
-        </w:tblBorders>
-        <w:tblLayout w:type="fixed"/>
-        <w:tblLook w:val="0600" w:firstRow="0" w:lastRow="0" w:firstColumn="0" w:lastColumn="0" w:noHBand="1" w:noVBand="1"/>
+        <w:tblStyle w:val="TableGrid"/>
+        <w:tblW w:w="0" w:type="auto"/>
+        <w:tblLook w:val="04A0" w:firstRow="1" w:lastRow="0" w:firstColumn="1" w:lastColumn="0" w:noHBand="0" w:noVBand="1"/>
       </w:tblPr>
       <w:tblGrid>
-        <w:gridCol w:w="2700"/>
-        <w:gridCol w:w="2700"/>
-        <w:gridCol w:w="2700"/>
-        <w:gridCol w:w="2700"/>
+        <w:gridCol w:w="1798"/>
+        <w:gridCol w:w="3159"/>
+        <w:gridCol w:w="2380"/>
+        <w:gridCol w:w="3148"/>
       </w:tblGrid>
       <w:tr>
         <w:tc>
           <w:tcPr>
-            <w:tcW w:w="2700" w:type="dxa"/>
-            <w:shd w:val="clear" w:color="auto" w:fill="auto"/>
-            <w:tcMar>
-              <w:top w:w="100" w:type="dxa"/>
-              <w:left w:w="100" w:type="dxa"/>
-              <w:bottom w:w="100" w:type="dxa"/>
-              <w:right w:w="100" w:type="dxa"/>
-            </w:tcMar>
+            <w:tcW w:w="1798" w:type="dxa"/>
           </w:tcPr>
           <w:p>
-            <w:pPr>
-              <w:widowControl w:val="0"/>
-              <w:pBdr>
-                <w:top w:val="nil"/>
-                <w:left w:val="nil"/>
-                <w:bottom w:val="nil"/>
-                <w:right w:val="nil"/>
-                <w:between w:val="nil"/>
-              </w:pBdr>
-              <w:spacing w:line="240" w:lineRule="auto"/>
-              <w:jc w:val="both"/>
-              <w:rPr>
-                <w:b/>
-              </w:rPr>
-            </w:pPr>
-            <w:r>
-              <w:rPr>
-                <w:b/>
-              </w:rPr>
-              <w:t>Test ID</w:t>
+            <w:r>
+              <w:t xml:space="preserve"> Test ID </w:t>
             </w:r>
           </w:p>
         </w:tc>
         <w:tc>
           <w:tcPr>
-            <w:tcW w:w="2700" w:type="dxa"/>
-            <w:shd w:val="clear" w:color="auto" w:fill="auto"/>
-            <w:tcMar>
-              <w:top w:w="100" w:type="dxa"/>
-              <w:left w:w="100" w:type="dxa"/>
-              <w:bottom w:w="100" w:type="dxa"/>
-              <w:right w:w="100" w:type="dxa"/>
-            </w:tcMar>
+            <w:tcW w:w="3159" w:type="dxa"/>
           </w:tcPr>
           <w:p>
-            <w:pPr>
-              <w:widowControl w:val="0"/>
-              <w:pBdr>
-                <w:top w:val="nil"/>
-                <w:left w:val="nil"/>
-                <w:bottom w:val="nil"/>
-                <w:right w:val="nil"/>
-                <w:between w:val="nil"/>
-              </w:pBdr>
-              <w:spacing w:line="240" w:lineRule="auto"/>
-              <w:jc w:val="both"/>
-              <w:rPr>
-                <w:b/>
-              </w:rPr>
-            </w:pPr>
-            <w:r>
-              <w:rPr>
-                <w:b/>
-              </w:rPr>
-              <w:t>Description</w:t>
+            <w:r>
+              <w:t xml:space="preserve"> Description                                     </w:t>
             </w:r>
           </w:p>
         </w:tc>
         <w:tc>
           <w:tcPr>
-            <w:tcW w:w="2700" w:type="dxa"/>
-            <w:shd w:val="clear" w:color="auto" w:fill="auto"/>
-            <w:tcMar>
-              <w:top w:w="100" w:type="dxa"/>
-              <w:left w:w="100" w:type="dxa"/>
-              <w:bottom w:w="100" w:type="dxa"/>
-              <w:right w:w="100" w:type="dxa"/>
-            </w:tcMar>
+            <w:tcW w:w="2380" w:type="dxa"/>
           </w:tcPr>
           <w:p>
-            <w:pPr>
-              <w:widowControl w:val="0"/>
-              <w:pBdr>
-                <w:top w:val="nil"/>
-                <w:left w:val="nil"/>
-                <w:bottom w:val="nil"/>
-                <w:right w:val="nil"/>
-                <w:between w:val="nil"/>
-              </w:pBdr>
-              <w:spacing w:line="240" w:lineRule="auto"/>
-              <w:jc w:val="both"/>
-              <w:rPr>
-                <w:b/>
-              </w:rPr>
-            </w:pPr>
-            <w:r>
-              <w:rPr>
-                <w:b/>
-              </w:rPr>
-              <w:t>Expected Results</w:t>
+            <w:r>
+              <w:t xml:space="preserve"> Expected Results                              </w:t>
             </w:r>
           </w:p>
         </w:tc>
         <w:tc>
           <w:tcPr>
-            <w:tcW w:w="2700" w:type="dxa"/>
-            <w:shd w:val="clear" w:color="auto" w:fill="auto"/>
-            <w:tcMar>
-              <w:top w:w="100" w:type="dxa"/>
-              <w:left w:w="100" w:type="dxa"/>
-              <w:bottom w:w="100" w:type="dxa"/>
-              <w:right w:w="100" w:type="dxa"/>
-            </w:tcMar>
+            <w:tcW w:w="3148" w:type="dxa"/>
           </w:tcPr>
           <w:p>
-            <w:pPr>
-              <w:widowControl w:val="0"/>
-              <w:pBdr>
-                <w:top w:val="nil"/>
-                <w:left w:val="nil"/>
-                <w:bottom w:val="nil"/>
-                <w:right w:val="nil"/>
-                <w:between w:val="nil"/>
-              </w:pBdr>
-              <w:spacing w:line="240" w:lineRule="auto"/>
-              <w:jc w:val="both"/>
-              <w:rPr>
-                <w:b/>
-              </w:rPr>
-            </w:pPr>
-            <w:r>
-              <w:rPr>
-                <w:b/>
-              </w:rPr>
-              <w:t>Actual Results</w:t>
+            <w:r>
+              <w:t xml:space="preserve"> Actual Results                                  </w:t>
             </w:r>
           </w:p>
         </w:tc>
@@ -3796,334 +4127,719 @@
       <w:tr>
         <w:tc>
           <w:tcPr>
-            <w:tcW w:w="2700" w:type="dxa"/>
-            <w:shd w:val="clear" w:color="auto" w:fill="auto"/>
-            <w:tcMar>
-              <w:top w:w="100" w:type="dxa"/>
-              <w:left w:w="100" w:type="dxa"/>
-              <w:bottom w:w="100" w:type="dxa"/>
-              <w:right w:w="100" w:type="dxa"/>
-            </w:tcMar>
+            <w:tcW w:w="1798" w:type="dxa"/>
           </w:tcPr>
           <w:p>
-            <w:pPr>
-              <w:widowControl w:val="0"/>
-              <w:pBdr>
-                <w:top w:val="nil"/>
-                <w:left w:val="nil"/>
-                <w:bottom w:val="nil"/>
-                <w:right w:val="nil"/>
-                <w:between w:val="nil"/>
-              </w:pBdr>
-              <w:spacing w:line="240" w:lineRule="auto"/>
-              <w:jc w:val="both"/>
-            </w:pPr>
+            <w:r>
+              <w:t xml:space="preserve"> 1       </w:t>
+            </w:r>
           </w:p>
         </w:tc>
         <w:tc>
           <w:tcPr>
-            <w:tcW w:w="2700" w:type="dxa"/>
-            <w:shd w:val="clear" w:color="auto" w:fill="auto"/>
-            <w:tcMar>
-              <w:top w:w="100" w:type="dxa"/>
-              <w:left w:w="100" w:type="dxa"/>
-              <w:bottom w:w="100" w:type="dxa"/>
-              <w:right w:w="100" w:type="dxa"/>
-            </w:tcMar>
+            <w:tcW w:w="3159" w:type="dxa"/>
           </w:tcPr>
           <w:p>
-            <w:pPr>
-              <w:widowControl w:val="0"/>
-              <w:pBdr>
-                <w:top w:val="nil"/>
-                <w:left w:val="nil"/>
-                <w:bottom w:val="nil"/>
-                <w:right w:val="nil"/>
-                <w:between w:val="nil"/>
-              </w:pBdr>
-              <w:spacing w:line="240" w:lineRule="auto"/>
-              <w:jc w:val="both"/>
-            </w:pPr>
+            <w:r>
+              <w:t xml:space="preserve"> Valid Username                                 </w:t>
+            </w:r>
           </w:p>
         </w:tc>
         <w:tc>
           <w:tcPr>
-            <w:tcW w:w="2700" w:type="dxa"/>
-            <w:shd w:val="clear" w:color="auto" w:fill="auto"/>
-            <w:tcMar>
-              <w:top w:w="100" w:type="dxa"/>
-              <w:left w:w="100" w:type="dxa"/>
-              <w:bottom w:w="100" w:type="dxa"/>
-              <w:right w:w="100" w:type="dxa"/>
-            </w:tcMar>
+            <w:tcW w:w="2380" w:type="dxa"/>
           </w:tcPr>
           <w:p>
-            <w:pPr>
-              <w:widowControl w:val="0"/>
-              <w:pBdr>
-                <w:top w:val="nil"/>
-                <w:left w:val="nil"/>
-                <w:bottom w:val="nil"/>
-                <w:right w:val="nil"/>
-                <w:between w:val="nil"/>
-              </w:pBdr>
-              <w:spacing w:line="240" w:lineRule="auto"/>
-              <w:jc w:val="both"/>
-            </w:pPr>
+            <w:r>
+              <w:t xml:space="preserve"> User enters a valid alphanumeric username.   </w:t>
+            </w:r>
           </w:p>
         </w:tc>
         <w:tc>
           <w:tcPr>
-            <w:tcW w:w="2700" w:type="dxa"/>
-            <w:shd w:val="clear" w:color="auto" w:fill="auto"/>
-            <w:tcMar>
-              <w:top w:w="100" w:type="dxa"/>
-              <w:left w:w="100" w:type="dxa"/>
-              <w:bottom w:w="100" w:type="dxa"/>
-              <w:right w:w="100" w:type="dxa"/>
-            </w:tcMar>
+            <w:tcW w:w="3148" w:type="dxa"/>
           </w:tcPr>
           <w:p>
-            <w:pPr>
-              <w:widowControl w:val="0"/>
-              <w:pBdr>
-                <w:top w:val="nil"/>
-                <w:left w:val="nil"/>
-                <w:bottom w:val="nil"/>
-                <w:right w:val="nil"/>
-                <w:between w:val="nil"/>
-              </w:pBdr>
-              <w:spacing w:line="240" w:lineRule="auto"/>
-              <w:jc w:val="both"/>
-            </w:pPr>
+            <w:r>
+              <w:t xml:space="preserve">                                                 </w:t>
+            </w:r>
           </w:p>
         </w:tc>
       </w:tr>
       <w:tr>
         <w:tc>
           <w:tcPr>
-            <w:tcW w:w="2700" w:type="dxa"/>
-            <w:shd w:val="clear" w:color="auto" w:fill="auto"/>
-            <w:tcMar>
-              <w:top w:w="100" w:type="dxa"/>
-              <w:left w:w="100" w:type="dxa"/>
-              <w:bottom w:w="100" w:type="dxa"/>
-              <w:right w:w="100" w:type="dxa"/>
-            </w:tcMar>
+            <w:tcW w:w="1798" w:type="dxa"/>
           </w:tcPr>
           <w:p>
-            <w:pPr>
-              <w:widowControl w:val="0"/>
-              <w:pBdr>
-                <w:top w:val="nil"/>
-                <w:left w:val="nil"/>
-                <w:bottom w:val="nil"/>
-                <w:right w:val="nil"/>
-                <w:between w:val="nil"/>
-              </w:pBdr>
-              <w:spacing w:line="240" w:lineRule="auto"/>
-              <w:jc w:val="both"/>
-            </w:pPr>
+            <w:r>
+              <w:t xml:space="preserve"> 2       </w:t>
+            </w:r>
           </w:p>
         </w:tc>
         <w:tc>
           <w:tcPr>
-            <w:tcW w:w="2700" w:type="dxa"/>
-            <w:shd w:val="clear" w:color="auto" w:fill="auto"/>
-            <w:tcMar>
-              <w:top w:w="100" w:type="dxa"/>
-              <w:left w:w="100" w:type="dxa"/>
-              <w:bottom w:w="100" w:type="dxa"/>
-              <w:right w:w="100" w:type="dxa"/>
-            </w:tcMar>
+            <w:tcW w:w="3159" w:type="dxa"/>
           </w:tcPr>
           <w:p>
-            <w:pPr>
-              <w:widowControl w:val="0"/>
-              <w:pBdr>
-                <w:top w:val="nil"/>
-                <w:left w:val="nil"/>
-                <w:bottom w:val="nil"/>
-                <w:right w:val="nil"/>
-                <w:between w:val="nil"/>
-              </w:pBdr>
-              <w:spacing w:line="240" w:lineRule="auto"/>
-              <w:jc w:val="both"/>
-            </w:pPr>
+            <w:r>
+              <w:t xml:space="preserve"> Invalid Username (Empty)                       </w:t>
+            </w:r>
           </w:p>
         </w:tc>
         <w:tc>
           <w:tcPr>
-            <w:tcW w:w="2700" w:type="dxa"/>
-            <w:shd w:val="clear" w:color="auto" w:fill="auto"/>
-            <w:tcMar>
-              <w:top w:w="100" w:type="dxa"/>
-              <w:left w:w="100" w:type="dxa"/>
-              <w:bottom w:w="100" w:type="dxa"/>
-              <w:right w:w="100" w:type="dxa"/>
-            </w:tcMar>
+            <w:tcW w:w="2380" w:type="dxa"/>
           </w:tcPr>
           <w:p>
-            <w:pPr>
-              <w:widowControl w:val="0"/>
-              <w:pBdr>
-                <w:top w:val="nil"/>
-                <w:left w:val="nil"/>
-                <w:bottom w:val="nil"/>
-                <w:right w:val="nil"/>
-                <w:between w:val="nil"/>
-              </w:pBdr>
-              <w:spacing w:line="240" w:lineRule="auto"/>
-              <w:jc w:val="both"/>
-            </w:pPr>
+            <w:r>
+              <w:t xml:space="preserve"> User leaves the username field empty.         </w:t>
+            </w:r>
           </w:p>
         </w:tc>
         <w:tc>
           <w:tcPr>
-            <w:tcW w:w="2700" w:type="dxa"/>
-            <w:shd w:val="clear" w:color="auto" w:fill="auto"/>
-            <w:tcMar>
-              <w:top w:w="100" w:type="dxa"/>
-              <w:left w:w="100" w:type="dxa"/>
-              <w:bottom w:w="100" w:type="dxa"/>
-              <w:right w:w="100" w:type="dxa"/>
-            </w:tcMar>
+            <w:tcW w:w="3148" w:type="dxa"/>
           </w:tcPr>
           <w:p>
-            <w:pPr>
-              <w:widowControl w:val="0"/>
-              <w:pBdr>
-                <w:top w:val="nil"/>
-                <w:left w:val="nil"/>
-                <w:bottom w:val="nil"/>
-                <w:right w:val="nil"/>
-                <w:between w:val="nil"/>
-              </w:pBdr>
-              <w:spacing w:line="240" w:lineRule="auto"/>
-              <w:jc w:val="both"/>
-            </w:pPr>
+            <w:r>
+              <w:t xml:space="preserve">                                                 </w:t>
+            </w:r>
           </w:p>
         </w:tc>
       </w:tr>
       <w:tr>
         <w:tc>
           <w:tcPr>
-            <w:tcW w:w="2700" w:type="dxa"/>
-            <w:shd w:val="clear" w:color="auto" w:fill="auto"/>
-            <w:tcMar>
-              <w:top w:w="100" w:type="dxa"/>
-              <w:left w:w="100" w:type="dxa"/>
-              <w:bottom w:w="100" w:type="dxa"/>
-              <w:right w:w="100" w:type="dxa"/>
-            </w:tcMar>
+            <w:tcW w:w="1798" w:type="dxa"/>
           </w:tcPr>
           <w:p>
-            <w:pPr>
-              <w:widowControl w:val="0"/>
-              <w:pBdr>
-                <w:top w:val="nil"/>
-                <w:left w:val="nil"/>
-                <w:bottom w:val="nil"/>
-                <w:right w:val="nil"/>
-                <w:between w:val="nil"/>
-              </w:pBdr>
-              <w:spacing w:line="240" w:lineRule="auto"/>
-              <w:jc w:val="both"/>
-            </w:pPr>
+            <w:r>
+              <w:t xml:space="preserve"> 3       </w:t>
+            </w:r>
           </w:p>
         </w:tc>
         <w:tc>
           <w:tcPr>
-            <w:tcW w:w="2700" w:type="dxa"/>
-            <w:shd w:val="clear" w:color="auto" w:fill="auto"/>
-            <w:tcMar>
-              <w:top w:w="100" w:type="dxa"/>
-              <w:left w:w="100" w:type="dxa"/>
-              <w:bottom w:w="100" w:type="dxa"/>
-              <w:right w:w="100" w:type="dxa"/>
-            </w:tcMar>
+            <w:tcW w:w="3159" w:type="dxa"/>
           </w:tcPr>
           <w:p>
-            <w:pPr>
-              <w:widowControl w:val="0"/>
-              <w:pBdr>
-                <w:top w:val="nil"/>
-                <w:left w:val="nil"/>
-                <w:bottom w:val="nil"/>
-                <w:right w:val="nil"/>
-                <w:between w:val="nil"/>
-              </w:pBdr>
-              <w:spacing w:line="240" w:lineRule="auto"/>
-              <w:jc w:val="both"/>
-            </w:pPr>
+            <w:r>
+              <w:t xml:space="preserve"> Invalid Username (Excessively Long)            </w:t>
+            </w:r>
           </w:p>
         </w:tc>
         <w:tc>
           <w:tcPr>
-            <w:tcW w:w="2700" w:type="dxa"/>
-            <w:shd w:val="clear" w:color="auto" w:fill="auto"/>
-            <w:tcMar>
-              <w:top w:w="100" w:type="dxa"/>
-              <w:left w:w="100" w:type="dxa"/>
-              <w:bottom w:w="100" w:type="dxa"/>
-              <w:right w:w="100" w:type="dxa"/>
-            </w:tcMar>
+            <w:tcW w:w="2380" w:type="dxa"/>
           </w:tcPr>
           <w:p>
-            <w:pPr>
-              <w:widowControl w:val="0"/>
-              <w:pBdr>
-                <w:top w:val="nil"/>
-                <w:left w:val="nil"/>
-                <w:bottom w:val="nil"/>
-                <w:right w:val="nil"/>
-                <w:between w:val="nil"/>
-              </w:pBdr>
-              <w:spacing w:line="240" w:lineRule="auto"/>
-              <w:jc w:val="both"/>
-            </w:pPr>
+            <w:r>
+              <w:t xml:space="preserve"> User enters a username beyond the character limit. </w:t>
+            </w:r>
           </w:p>
         </w:tc>
         <w:tc>
           <w:tcPr>
-            <w:tcW w:w="2700" w:type="dxa"/>
-            <w:shd w:val="clear" w:color="auto" w:fill="auto"/>
-            <w:tcMar>
-              <w:top w:w="100" w:type="dxa"/>
-              <w:left w:w="100" w:type="dxa"/>
-              <w:bottom w:w="100" w:type="dxa"/>
-              <w:right w:w="100" w:type="dxa"/>
-            </w:tcMar>
+            <w:tcW w:w="3148" w:type="dxa"/>
           </w:tcPr>
           <w:p>
-            <w:pPr>
-              <w:widowControl w:val="0"/>
-              <w:pBdr>
-                <w:top w:val="nil"/>
-                <w:left w:val="nil"/>
-                <w:bottom w:val="nil"/>
-                <w:right w:val="nil"/>
-                <w:between w:val="nil"/>
-              </w:pBdr>
-              <w:spacing w:line="240" w:lineRule="auto"/>
-              <w:jc w:val="both"/>
-            </w:pPr>
+            <w:r>
+              <w:t xml:space="preserve">                                                 </w:t>
+            </w:r>
+          </w:p>
+        </w:tc>
+      </w:tr>
+      <w:tr>
+        <w:tc>
+          <w:tcPr>
+            <w:tcW w:w="1798" w:type="dxa"/>
+          </w:tcPr>
+          <w:p>
+            <w:r>
+              <w:t xml:space="preserve"> 4       </w:t>
+            </w:r>
+          </w:p>
+        </w:tc>
+        <w:tc>
+          <w:tcPr>
+            <w:tcW w:w="3159" w:type="dxa"/>
+          </w:tcPr>
+          <w:p>
+            <w:r>
+              <w:t xml:space="preserve"> Valid Difficulty Level                        </w:t>
+            </w:r>
+          </w:p>
+        </w:tc>
+        <w:tc>
+          <w:tcPr>
+            <w:tcW w:w="2380" w:type="dxa"/>
+          </w:tcPr>
+          <w:p>
+            <w:r>
+              <w:t xml:space="preserve"> User selects a valid difficulty level (Easy, Medium, Difficult). </w:t>
+            </w:r>
+          </w:p>
+        </w:tc>
+        <w:tc>
+          <w:tcPr>
+            <w:tcW w:w="3148" w:type="dxa"/>
+          </w:tcPr>
+          <w:p>
+            <w:r>
+              <w:t xml:space="preserve">                                                </w:t>
+            </w:r>
+          </w:p>
+        </w:tc>
+      </w:tr>
+      <w:tr>
+        <w:tc>
+          <w:tcPr>
+            <w:tcW w:w="1798" w:type="dxa"/>
+          </w:tcPr>
+          <w:p>
+            <w:r>
+              <w:t xml:space="preserve"> 5       </w:t>
+            </w:r>
+          </w:p>
+        </w:tc>
+        <w:tc>
+          <w:tcPr>
+            <w:tcW w:w="3159" w:type="dxa"/>
+          </w:tcPr>
+          <w:p>
+            <w:r>
+              <w:t xml:space="preserve"> Invalid Difficulty Level (Numeric)            </w:t>
+            </w:r>
+          </w:p>
+        </w:tc>
+        <w:tc>
+          <w:tcPr>
+            <w:tcW w:w="2380" w:type="dxa"/>
+          </w:tcPr>
+          <w:p>
+            <w:r>
+              <w:t xml:space="preserve"> User enters a numeric value as the difficulty level. </w:t>
+            </w:r>
+          </w:p>
+        </w:tc>
+        <w:tc>
+          <w:tcPr>
+            <w:tcW w:w="3148" w:type="dxa"/>
+          </w:tcPr>
+          <w:p>
+            <w:r>
+              <w:t xml:space="preserve">                                                </w:t>
+            </w:r>
+          </w:p>
+        </w:tc>
+      </w:tr>
+      <w:tr>
+        <w:tc>
+          <w:tcPr>
+            <w:tcW w:w="1798" w:type="dxa"/>
+          </w:tcPr>
+          <w:p>
+            <w:r>
+              <w:t xml:space="preserve"> 6       </w:t>
+            </w:r>
+          </w:p>
+        </w:tc>
+        <w:tc>
+          <w:tcPr>
+            <w:tcW w:w="3159" w:type="dxa"/>
+          </w:tcPr>
+          <w:p>
+            <w:r>
+              <w:t xml:space="preserve"> Valid Tutorial Option (True)                  </w:t>
+            </w:r>
+          </w:p>
+        </w:tc>
+        <w:tc>
+          <w:tcPr>
+            <w:tcW w:w="2380" w:type="dxa"/>
+          </w:tcPr>
+          <w:p>
+            <w:r>
+              <w:t xml:space="preserve"> User opts for the tutorial.                    </w:t>
+            </w:r>
+          </w:p>
+        </w:tc>
+        <w:tc>
+          <w:tcPr>
+            <w:tcW w:w="3148" w:type="dxa"/>
+          </w:tcPr>
+          <w:p>
+            <w:r>
+              <w:t xml:space="preserve">                                                 </w:t>
+            </w:r>
+          </w:p>
+        </w:tc>
+      </w:tr>
+      <w:tr>
+        <w:tc>
+          <w:tcPr>
+            <w:tcW w:w="1798" w:type="dxa"/>
+          </w:tcPr>
+          <w:p>
+            <w:r>
+              <w:t xml:space="preserve"> 7       </w:t>
+            </w:r>
+          </w:p>
+        </w:tc>
+        <w:tc>
+          <w:tcPr>
+            <w:tcW w:w="3159" w:type="dxa"/>
+          </w:tcPr>
+          <w:p>
+            <w:r>
+              <w:t xml:space="preserve"> Valid Tutorial Option (False)                 </w:t>
+            </w:r>
+          </w:p>
+        </w:tc>
+        <w:tc>
+          <w:tcPr>
+            <w:tcW w:w="2380" w:type="dxa"/>
+          </w:tcPr>
+          <w:p>
+            <w:r>
+              <w:t xml:space="preserve"> User skips the tutorial.                       </w:t>
+            </w:r>
+          </w:p>
+        </w:tc>
+        <w:tc>
+          <w:tcPr>
+            <w:tcW w:w="3148" w:type="dxa"/>
+          </w:tcPr>
+          <w:p>
+            <w:r>
+              <w:t xml:space="preserve">                                                 </w:t>
+            </w:r>
+          </w:p>
+        </w:tc>
+      </w:tr>
+      <w:tr>
+        <w:tc>
+          <w:tcPr>
+            <w:tcW w:w="1798" w:type="dxa"/>
+          </w:tcPr>
+          <w:p>
+            <w:r>
+              <w:t xml:space="preserve"> 8       </w:t>
+            </w:r>
+          </w:p>
+        </w:tc>
+        <w:tc>
+          <w:tcPr>
+            <w:tcW w:w="3159" w:type="dxa"/>
+          </w:tcPr>
+          <w:p>
+            <w:r>
+              <w:t xml:space="preserve"> Invalid Tutorial Option (Non-Boolean)         </w:t>
+            </w:r>
+          </w:p>
+        </w:tc>
+        <w:tc>
+          <w:tcPr>
+            <w:tcW w:w="2380" w:type="dxa"/>
+          </w:tcPr>
+          <w:p>
+            <w:r>
+              <w:t xml:space="preserve"> User provides an unexpected value for the tutorial option. </w:t>
+            </w:r>
+          </w:p>
+        </w:tc>
+        <w:tc>
+          <w:tcPr>
+            <w:tcW w:w="3148" w:type="dxa"/>
+          </w:tcPr>
+          <w:p>
+            <w:r>
+              <w:t xml:space="preserve">                                            </w:t>
+            </w:r>
+          </w:p>
+        </w:tc>
+      </w:tr>
+      <w:tr>
+        <w:tc>
+          <w:tcPr>
+            <w:tcW w:w="1798" w:type="dxa"/>
+          </w:tcPr>
+          <w:p>
+            <w:r>
+              <w:t xml:space="preserve"> 9       </w:t>
+            </w:r>
+          </w:p>
+        </w:tc>
+        <w:tc>
+          <w:tcPr>
+            <w:tcW w:w="3159" w:type="dxa"/>
+          </w:tcPr>
+          <w:p>
+            <w:r>
+              <w:t xml:space="preserve"> Option to Quit Game                           </w:t>
+            </w:r>
+          </w:p>
+        </w:tc>
+        <w:tc>
+          <w:tcPr>
+            <w:tcW w:w="2380" w:type="dxa"/>
+          </w:tcPr>
+          <w:p>
+            <w:r>
+              <w:t xml:space="preserve"> User selects to quit the game.                 </w:t>
+            </w:r>
+          </w:p>
+        </w:tc>
+        <w:tc>
+          <w:tcPr>
+            <w:tcW w:w="3148" w:type="dxa"/>
+          </w:tcPr>
+          <w:p>
+            <w:r>
+              <w:t xml:space="preserve">                                                 </w:t>
+            </w:r>
+          </w:p>
+        </w:tc>
+      </w:tr>
+      <w:tr>
+        <w:tc>
+          <w:tcPr>
+            <w:tcW w:w="1798" w:type="dxa"/>
+          </w:tcPr>
+          <w:p>
+            <w:r>
+              <w:t xml:space="preserve"> 10      </w:t>
+            </w:r>
+          </w:p>
+        </w:tc>
+        <w:tc>
+          <w:tcPr>
+            <w:tcW w:w="3159" w:type="dxa"/>
+          </w:tcPr>
+          <w:p>
+            <w:r>
+              <w:t xml:space="preserve"> Option to Restart Game                        </w:t>
+            </w:r>
+          </w:p>
+        </w:tc>
+        <w:tc>
+          <w:tcPr>
+            <w:tcW w:w="2380" w:type="dxa"/>
+          </w:tcPr>
+          <w:p>
+            <w:r>
+              <w:t xml:space="preserve"> User selects to restart the game.              </w:t>
+            </w:r>
+          </w:p>
+        </w:tc>
+        <w:tc>
+          <w:tcPr>
+            <w:tcW w:w="3148" w:type="dxa"/>
+          </w:tcPr>
+          <w:p>
+            <w:r>
+              <w:t xml:space="preserve">                                                 </w:t>
+            </w:r>
+          </w:p>
+        </w:tc>
+      </w:tr>
+      <w:tr>
+        <w:tc>
+          <w:tcPr>
+            <w:tcW w:w="1798" w:type="dxa"/>
+          </w:tcPr>
+          <w:p>
+            <w:r>
+              <w:t xml:space="preserve"> 11      </w:t>
+            </w:r>
+          </w:p>
+        </w:tc>
+        <w:tc>
+          <w:tcPr>
+            <w:tcW w:w="3159" w:type="dxa"/>
+          </w:tcPr>
+          <w:p>
+            <w:r>
+              <w:t xml:space="preserve"> Username Length (Minimum)                      </w:t>
+            </w:r>
+          </w:p>
+        </w:tc>
+        <w:tc>
+          <w:tcPr>
+            <w:tcW w:w="2380" w:type="dxa"/>
+          </w:tcPr>
+          <w:p>
+            <w:r>
+              <w:t xml:space="preserve"> User enters a username with the minimum length. </w:t>
+            </w:r>
+          </w:p>
+        </w:tc>
+        <w:tc>
+          <w:tcPr>
+            <w:tcW w:w="3148" w:type="dxa"/>
+          </w:tcPr>
+          <w:p>
+            <w:r>
+              <w:t xml:space="preserve">                                                </w:t>
+            </w:r>
+          </w:p>
+        </w:tc>
+      </w:tr>
+      <w:tr>
+        <w:tc>
+          <w:tcPr>
+            <w:tcW w:w="1798" w:type="dxa"/>
+          </w:tcPr>
+          <w:p>
+            <w:r>
+              <w:t xml:space="preserve"> 12      </w:t>
+            </w:r>
+          </w:p>
+        </w:tc>
+        <w:tc>
+          <w:tcPr>
+            <w:tcW w:w="3159" w:type="dxa"/>
+          </w:tcPr>
+          <w:p>
+            <w:r>
+              <w:t xml:space="preserve"> Username Length (Maximum)                      </w:t>
+            </w:r>
+          </w:p>
+        </w:tc>
+        <w:tc>
+          <w:tcPr>
+            <w:tcW w:w="2380" w:type="dxa"/>
+          </w:tcPr>
+          <w:p>
+            <w:r>
+              <w:t xml:space="preserve"> User enters a username with the maximum length. </w:t>
+            </w:r>
+          </w:p>
+        </w:tc>
+        <w:tc>
+          <w:tcPr>
+            <w:tcW w:w="3148" w:type="dxa"/>
+          </w:tcPr>
+          <w:p>
+            <w:r>
+              <w:t xml:space="preserve">                                                </w:t>
+            </w:r>
+          </w:p>
+        </w:tc>
+      </w:tr>
+      <w:tr>
+        <w:tc>
+          <w:tcPr>
+            <w:tcW w:w="1798" w:type="dxa"/>
+          </w:tcPr>
+          <w:p>
+            <w:r>
+              <w:t xml:space="preserve"> 13      </w:t>
+            </w:r>
+          </w:p>
+        </w:tc>
+        <w:tc>
+          <w:tcPr>
+            <w:tcW w:w="3159" w:type="dxa"/>
+          </w:tcPr>
+          <w:p>
+            <w:r>
+              <w:t xml:space="preserve"> Dice Rolling (Simulation)                      </w:t>
+            </w:r>
+          </w:p>
+        </w:tc>
+        <w:tc>
+          <w:tcPr>
+            <w:tcW w:w="2380" w:type="dxa"/>
+          </w:tcPr>
+          <w:p>
+            <w:r>
+              <w:t xml:space="preserve"> Simulate dice rolls with minimum and maximum values. </w:t>
+            </w:r>
+          </w:p>
+        </w:tc>
+        <w:tc>
+          <w:tcPr>
+            <w:tcW w:w="3148" w:type="dxa"/>
+          </w:tcPr>
+          <w:p>
+            <w:r>
+              <w:t xml:space="preserve">                                              </w:t>
+            </w:r>
+          </w:p>
+        </w:tc>
+      </w:tr>
+      <w:tr>
+        <w:tc>
+          <w:tcPr>
+            <w:tcW w:w="1798" w:type="dxa"/>
+          </w:tcPr>
+          <w:p>
+            <w:r>
+              <w:t xml:space="preserve"> 14      </w:t>
+            </w:r>
+          </w:p>
+        </w:tc>
+        <w:tc>
+          <w:tcPr>
+            <w:tcW w:w="3159" w:type="dxa"/>
+          </w:tcPr>
+          <w:p>
+            <w:r>
+              <w:t xml:space="preserve"> Social Interaction (Move Between Tables)      </w:t>
+            </w:r>
+          </w:p>
+        </w:tc>
+        <w:tc>
+          <w:tcPr>
+            <w:tcW w:w="2380" w:type="dxa"/>
+          </w:tcPr>
+          <w:p>
+            <w:r>
+              <w:t xml:space="preserve"> Test the system's response to moving between tables during rounds. </w:t>
+            </w:r>
+          </w:p>
+        </w:tc>
+        <w:tc>
+          <w:tcPr>
+            <w:tcW w:w="3148" w:type="dxa"/>
+          </w:tcPr>
+          <w:p>
+            <w:r>
+              <w:t xml:space="preserve">                                 </w:t>
+            </w:r>
+          </w:p>
+        </w:tc>
+      </w:tr>
+      <w:tr>
+        <w:tc>
+          <w:tcPr>
+            <w:tcW w:w="1798" w:type="dxa"/>
+          </w:tcPr>
+          <w:p>
+            <w:r>
+              <w:t xml:space="preserve"> 15      </w:t>
+            </w:r>
+          </w:p>
+        </w:tc>
+        <w:tc>
+          <w:tcPr>
+            <w:tcW w:w="3159" w:type="dxa"/>
+          </w:tcPr>
+          <w:p>
+            <w:r>
+              <w:t xml:space="preserve"> Game Termination (End of 6 Rounds)            </w:t>
+            </w:r>
+          </w:p>
+        </w:tc>
+        <w:tc>
+          <w:tcPr>
+            <w:tcW w:w="2380" w:type="dxa"/>
+          </w:tcPr>
+          <w:p>
+            <w:r>
+              <w:t xml:space="preserve"> Test the end of the game after completing six rounds. </w:t>
+            </w:r>
+          </w:p>
+        </w:tc>
+        <w:tc>
+          <w:tcPr>
+            <w:tcW w:w="3148" w:type="dxa"/>
+          </w:tcPr>
+          <w:p>
+            <w:r>
+              <w:t xml:space="preserve">                                                </w:t>
+            </w:r>
+          </w:p>
+        </w:tc>
+      </w:tr>
+      <w:tr>
+        <w:tc>
+          <w:tcPr>
+            <w:tcW w:w="1798" w:type="dxa"/>
+          </w:tcPr>
+          <w:p>
+            <w:r>
+              <w:t xml:space="preserve"> 16      </w:t>
+            </w:r>
+          </w:p>
+        </w:tc>
+        <w:tc>
+          <w:tcPr>
+            <w:tcW w:w="3159" w:type="dxa"/>
+          </w:tcPr>
+          <w:p>
+            <w:r>
+              <w:t xml:space="preserve"> Input Validation (Unexpected Input)           </w:t>
+            </w:r>
+          </w:p>
+        </w:tc>
+        <w:tc>
+          <w:tcPr>
+            <w:tcW w:w="2380" w:type="dxa"/>
+          </w:tcPr>
+          <w:p>
+            <w:r>
+              <w:t xml:space="preserve"> Enter unexpected or erroneous input for various user actions. </w:t>
+            </w:r>
+          </w:p>
+        </w:tc>
+        <w:tc>
+          <w:tcPr>
+            <w:tcW w:w="3148" w:type="dxa"/>
+          </w:tcPr>
+          <w:p>
+            <w:r>
+              <w:t xml:space="preserve">                                     </w:t>
+            </w:r>
+          </w:p>
+        </w:tc>
+      </w:tr>
+      <w:tr>
+        <w:tc>
+          <w:tcPr>
+            <w:tcW w:w="1798" w:type="dxa"/>
+          </w:tcPr>
+          <w:p>
+            <w:r>
+              <w:lastRenderedPageBreak/>
+              <w:t xml:space="preserve"> 17      </w:t>
+            </w:r>
+          </w:p>
+        </w:tc>
+        <w:tc>
+          <w:tcPr>
+            <w:tcW w:w="3159" w:type="dxa"/>
+          </w:tcPr>
+          <w:p>
+            <w:r>
+              <w:t xml:space="preserve"> Multi-Player Interaction                      </w:t>
+            </w:r>
+          </w:p>
+        </w:tc>
+        <w:tc>
+          <w:tcPr>
+            <w:tcW w:w="2380" w:type="dxa"/>
+          </w:tcPr>
+          <w:p>
+            <w:r>
+              <w:t xml:space="preserve"> Simulate simultaneous actions from multiple users in a multi-player setting. </w:t>
+            </w:r>
+          </w:p>
+        </w:tc>
+        <w:tc>
+          <w:tcPr>
+            <w:tcW w:w="3148" w:type="dxa"/>
+          </w:tcPr>
+          <w:p>
+            <w:r>
+              <w:t xml:space="preserve">                      </w:t>
+            </w:r>
           </w:p>
         </w:tc>
       </w:tr>
     </w:tbl>
-    <w:p>
-      <w:pPr>
-        <w:pBdr>
-          <w:top w:val="nil"/>
-          <w:left w:val="nil"/>
-          <w:bottom w:val="nil"/>
-          <w:right w:val="nil"/>
-          <w:between w:val="nil"/>
-        </w:pBdr>
-        <w:jc w:val="both"/>
-      </w:pPr>
-    </w:p>
     <w:p>
       <w:pPr>
         <w:pBdr>
@@ -7367,6 +8083,25 @@
       <w:contextualSpacing/>
     </w:pPr>
   </w:style>
+  <w:style w:type="table" w:styleId="TableGrid">
+    <w:name w:val="Table Grid"/>
+    <w:basedOn w:val="TableNormal"/>
+    <w:uiPriority w:val="39"/>
+    <w:rsid w:val="00E92F45"/>
+    <w:pPr>
+      <w:spacing w:line="240" w:lineRule="auto"/>
+    </w:pPr>
+    <w:tblPr>
+      <w:tblBorders>
+        <w:top w:val="single" w:sz="4" w:space="0" w:color="auto"/>
+        <w:left w:val="single" w:sz="4" w:space="0" w:color="auto"/>
+        <w:bottom w:val="single" w:sz="4" w:space="0" w:color="auto"/>
+        <w:right w:val="single" w:sz="4" w:space="0" w:color="auto"/>
+        <w:insideH w:val="single" w:sz="4" w:space="0" w:color="auto"/>
+        <w:insideV w:val="single" w:sz="4" w:space="0" w:color="auto"/>
+      </w:tblBorders>
+    </w:tblPr>
+  </w:style>
 </w:styles>
 </file>
 

</xml_diff>

<commit_message>
add team name and RTU ID
</commit_message>
<xml_diff>
--- a/project_docs/DIP392_Report.docx
+++ b/project_docs/DIP392_Report.docx
@@ -33,7 +33,16 @@
       <w:bookmarkStart w:id="1" w:name="_t0goo8jn2e44" w:colFirst="0" w:colLast="0"/>
       <w:bookmarkEnd w:id="1"/>
       <w:r>
-        <w:t>Team &lt;&lt;X&gt;&gt; of Section &lt;&lt;000&gt;&gt;</w:t>
+        <w:t xml:space="preserve">Team </w:t>
+      </w:r>
+      <w:r>
+        <w:t>OMARK</w:t>
+      </w:r>
+      <w:r>
+        <w:t xml:space="preserve"> of Section </w:t>
+      </w:r>
+      <w:r>
+        <w:t>123</w:t>
       </w:r>
     </w:p>
     <w:p>
@@ -45,6 +54,9 @@
       <w:r>
         <w:t xml:space="preserve">Omar Fourati RTU ID: </w:t>
       </w:r>
+      <w:r>
+        <w:t>240ADM004</w:t>
+      </w:r>
     </w:p>
     <w:p>
       <w:pPr>
@@ -52,6 +64,9 @@
       </w:pPr>
       <w:r>
         <w:t xml:space="preserve">Magnus Christian Schneider, RTU ID: </w:t>
+      </w:r>
+      <w:r>
+        <w:t>240ADM006</w:t>
       </w:r>
     </w:p>
     <w:sdt>
@@ -1006,7 +1021,15 @@
         <w:jc w:val="both"/>
       </w:pPr>
       <w:r>
-        <w:t>The goal is to create a game software that is as close to the existing Bunco game as possible.</w:t>
+        <w:t xml:space="preserve">The goal is to create </w:t>
+      </w:r>
+      <w:proofErr w:type="gramStart"/>
+      <w:r>
+        <w:t>a game</w:t>
+      </w:r>
+      <w:proofErr w:type="gramEnd"/>
+      <w:r>
+        <w:t xml:space="preserve"> software that is as close to the existing Bunco game as possible.</w:t>
       </w:r>
     </w:p>
     <w:p>
@@ -1025,7 +1048,15 @@
         <w:jc w:val="both"/>
       </w:pPr>
       <w:r>
-        <w:t>From the client, the only available information is about the game rules which will help us deduct the requirements of the game. These requirement will be described within the next bullet points and sections.</w:t>
+        <w:t xml:space="preserve">From the client, the only available information is about the game rules which will help us deduct the requirements of the game. </w:t>
+      </w:r>
+      <w:proofErr w:type="gramStart"/>
+      <w:r>
+        <w:t>These requirement</w:t>
+      </w:r>
+      <w:proofErr w:type="gramEnd"/>
+      <w:r>
+        <w:t xml:space="preserve"> will be described within the next bullet points and sections.</w:t>
       </w:r>
     </w:p>
     <w:p>
@@ -1044,7 +1075,15 @@
         <w:jc w:val="both"/>
       </w:pPr>
       <w:r>
-        <w:t>After reading the client’s brief (possibly incomplete description), what questions do you have for the client? Are there any pieces that are unclear? After you have a list of questions, raise your hand and ask the client (your instructor) the questions; make sure to document his/her answers.</w:t>
+        <w:t xml:space="preserve">After reading the client’s brief (possibly incomplete description), what questions do you have for the client? Are there any pieces that are unclear? After you have a list of questions, raise your </w:t>
+      </w:r>
+      <w:proofErr w:type="gramStart"/>
+      <w:r>
+        <w:t>hand</w:t>
+      </w:r>
+      <w:proofErr w:type="gramEnd"/>
+      <w:r>
+        <w:t xml:space="preserve"> and ask the client (your instructor) the questions; make sure to document his/her answers.</w:t>
       </w:r>
     </w:p>
     <w:p>
@@ -1202,7 +1241,15 @@
         <w:jc w:val="both"/>
       </w:pPr>
       <w:r>
-        <w:t>All ages groups.</w:t>
+        <w:t xml:space="preserve">All ages </w:t>
+      </w:r>
+      <w:proofErr w:type="gramStart"/>
+      <w:r>
+        <w:t>groups</w:t>
+      </w:r>
+      <w:proofErr w:type="gramEnd"/>
+      <w:r>
+        <w:t>.</w:t>
       </w:r>
     </w:p>
     <w:p>
@@ -1891,7 +1938,21 @@
         <w:rPr>
           <w:lang w:val="en-US"/>
         </w:rPr>
-        <w:t>Scoring Display(Table)</w:t>
+        <w:t xml:space="preserve">Scoring </w:t>
+      </w:r>
+      <w:proofErr w:type="gramStart"/>
+      <w:r>
+        <w:rPr>
+          <w:lang w:val="en-US"/>
+        </w:rPr>
+        <w:t>Display(</w:t>
+      </w:r>
+      <w:proofErr w:type="gramEnd"/>
+      <w:r>
+        <w:rPr>
+          <w:lang w:val="en-US"/>
+        </w:rPr>
+        <w:t>Table)</w:t>
       </w:r>
     </w:p>
     <w:p>
@@ -2943,7 +3004,21 @@
         <w:rPr>
           <w:lang w:val="en-US"/>
         </w:rPr>
-        <w:t>The game should be developed for a specific operating system or be platform-independent.</w:t>
+        <w:t xml:space="preserve">The game should be developed for a specific operating system or be </w:t>
+      </w:r>
+      <w:proofErr w:type="gramStart"/>
+      <w:r>
+        <w:rPr>
+          <w:lang w:val="en-US"/>
+        </w:rPr>
+        <w:t>platform-independent</w:t>
+      </w:r>
+      <w:proofErr w:type="gramEnd"/>
+      <w:r>
+        <w:rPr>
+          <w:lang w:val="en-US"/>
+        </w:rPr>
+        <w:t>.</w:t>
       </w:r>
     </w:p>
     <w:p>
@@ -3531,7 +3606,15 @@
         <w:jc w:val="both"/>
       </w:pPr>
       <w:r>
-        <w:t>Score Tracking: Tables displaying points for each player and the cumulative points earned.</w:t>
+        <w:t xml:space="preserve">Score Tracking: Tables </w:t>
+      </w:r>
+      <w:proofErr w:type="gramStart"/>
+      <w:r>
+        <w:t>displaying</w:t>
+      </w:r>
+      <w:proofErr w:type="gramEnd"/>
+      <w:r>
+        <w:t xml:space="preserve"> points for each player and the cumulative points earned.</w:t>
       </w:r>
     </w:p>
     <w:p>
@@ -4183,7 +4266,15 @@
           </w:tcPr>
           <w:p>
             <w:r>
-              <w:t xml:space="preserve"> Invalid Username (Empty)                       </w:t>
+              <w:t xml:space="preserve"> Invalid Username (</w:t>
+            </w:r>
+            <w:proofErr w:type="gramStart"/>
+            <w:r>
+              <w:t xml:space="preserve">Empty)   </w:t>
+            </w:r>
+            <w:proofErr w:type="gramEnd"/>
+            <w:r>
+              <w:t xml:space="preserve">                    </w:t>
             </w:r>
           </w:p>
         </w:tc>
@@ -4225,7 +4316,15 @@
           </w:tcPr>
           <w:p>
             <w:r>
-              <w:t xml:space="preserve"> Invalid Username (Excessively Long)            </w:t>
+              <w:t xml:space="preserve"> Invalid Username (Excessively </w:t>
+            </w:r>
+            <w:proofErr w:type="gramStart"/>
+            <w:r>
+              <w:t xml:space="preserve">Long)   </w:t>
+            </w:r>
+            <w:proofErr w:type="gramEnd"/>
+            <w:r>
+              <w:t xml:space="preserve">         </w:t>
             </w:r>
           </w:p>
         </w:tc>
@@ -4309,7 +4408,15 @@
           </w:tcPr>
           <w:p>
             <w:r>
-              <w:t xml:space="preserve"> Invalid Difficulty Level (Numeric)            </w:t>
+              <w:t xml:space="preserve"> Invalid Difficulty Level (</w:t>
+            </w:r>
+            <w:proofErr w:type="gramStart"/>
+            <w:r>
+              <w:t xml:space="preserve">Numeric)   </w:t>
+            </w:r>
+            <w:proofErr w:type="gramEnd"/>
+            <w:r>
+              <w:t xml:space="preserve">         </w:t>
             </w:r>
           </w:p>
         </w:tc>
@@ -4351,7 +4458,15 @@
           </w:tcPr>
           <w:p>
             <w:r>
-              <w:t xml:space="preserve"> Valid Tutorial Option (True)                  </w:t>
+              <w:t xml:space="preserve"> Valid Tutorial Option (</w:t>
+            </w:r>
+            <w:proofErr w:type="gramStart"/>
+            <w:r>
+              <w:t xml:space="preserve">True)   </w:t>
+            </w:r>
+            <w:proofErr w:type="gramEnd"/>
+            <w:r>
+              <w:t xml:space="preserve">               </w:t>
             </w:r>
           </w:p>
         </w:tc>
@@ -4393,7 +4508,15 @@
           </w:tcPr>
           <w:p>
             <w:r>
-              <w:t xml:space="preserve"> Valid Tutorial Option (False)                 </w:t>
+              <w:t xml:space="preserve"> Valid Tutorial Option (</w:t>
+            </w:r>
+            <w:proofErr w:type="gramStart"/>
+            <w:r>
+              <w:t xml:space="preserve">False)   </w:t>
+            </w:r>
+            <w:proofErr w:type="gramEnd"/>
+            <w:r>
+              <w:t xml:space="preserve">              </w:t>
             </w:r>
           </w:p>
         </w:tc>
@@ -4435,7 +4558,15 @@
           </w:tcPr>
           <w:p>
             <w:r>
-              <w:t xml:space="preserve"> Invalid Tutorial Option (Non-Boolean)         </w:t>
+              <w:t xml:space="preserve"> Invalid Tutorial Option (Non-</w:t>
+            </w:r>
+            <w:proofErr w:type="gramStart"/>
+            <w:r>
+              <w:t xml:space="preserve">Boolean)   </w:t>
+            </w:r>
+            <w:proofErr w:type="gramEnd"/>
+            <w:r>
+              <w:t xml:space="preserve">      </w:t>
             </w:r>
           </w:p>
         </w:tc>
@@ -4561,7 +4692,15 @@
           </w:tcPr>
           <w:p>
             <w:r>
-              <w:t xml:space="preserve"> Username Length (Minimum)                      </w:t>
+              <w:t xml:space="preserve"> Username Length (</w:t>
+            </w:r>
+            <w:proofErr w:type="gramStart"/>
+            <w:r>
+              <w:t xml:space="preserve">Minimum)   </w:t>
+            </w:r>
+            <w:proofErr w:type="gramEnd"/>
+            <w:r>
+              <w:t xml:space="preserve">                   </w:t>
             </w:r>
           </w:p>
         </w:tc>
@@ -4603,7 +4742,15 @@
           </w:tcPr>
           <w:p>
             <w:r>
-              <w:t xml:space="preserve"> Username Length (Maximum)                      </w:t>
+              <w:t xml:space="preserve"> Username Length (</w:t>
+            </w:r>
+            <w:proofErr w:type="gramStart"/>
+            <w:r>
+              <w:t xml:space="preserve">Maximum)   </w:t>
+            </w:r>
+            <w:proofErr w:type="gramEnd"/>
+            <w:r>
+              <w:t xml:space="preserve">                   </w:t>
             </w:r>
           </w:p>
         </w:tc>
@@ -4645,7 +4792,15 @@
           </w:tcPr>
           <w:p>
             <w:r>
-              <w:t xml:space="preserve"> Dice Rolling (Simulation)                      </w:t>
+              <w:t xml:space="preserve"> Dice Rolling (</w:t>
+            </w:r>
+            <w:proofErr w:type="gramStart"/>
+            <w:r>
+              <w:t xml:space="preserve">Simulation)   </w:t>
+            </w:r>
+            <w:proofErr w:type="gramEnd"/>
+            <w:r>
+              <w:t xml:space="preserve">                   </w:t>
             </w:r>
           </w:p>
         </w:tc>
@@ -4687,7 +4842,15 @@
           </w:tcPr>
           <w:p>
             <w:r>
-              <w:t xml:space="preserve"> Social Interaction (Move Between Tables)      </w:t>
+              <w:t xml:space="preserve"> Social Interaction (Move Between </w:t>
+            </w:r>
+            <w:proofErr w:type="gramStart"/>
+            <w:r>
+              <w:t xml:space="preserve">Tables)   </w:t>
+            </w:r>
+            <w:proofErr w:type="gramEnd"/>
+            <w:r>
+              <w:t xml:space="preserve">   </w:t>
             </w:r>
           </w:p>
         </w:tc>
@@ -4729,7 +4892,15 @@
           </w:tcPr>
           <w:p>
             <w:r>
-              <w:t xml:space="preserve"> Game Termination (End of 6 Rounds)            </w:t>
+              <w:t xml:space="preserve"> Game Termination (End of 6 </w:t>
+            </w:r>
+            <w:proofErr w:type="gramStart"/>
+            <w:r>
+              <w:t xml:space="preserve">Rounds)   </w:t>
+            </w:r>
+            <w:proofErr w:type="gramEnd"/>
+            <w:r>
+              <w:t xml:space="preserve">         </w:t>
             </w:r>
           </w:p>
         </w:tc>
@@ -4771,7 +4942,15 @@
           </w:tcPr>
           <w:p>
             <w:r>
-              <w:t xml:space="preserve"> Input Validation (Unexpected Input)           </w:t>
+              <w:t xml:space="preserve"> Input Validation (Unexpected </w:t>
+            </w:r>
+            <w:proofErr w:type="gramStart"/>
+            <w:r>
+              <w:t xml:space="preserve">Input)   </w:t>
+            </w:r>
+            <w:proofErr w:type="gramEnd"/>
+            <w:r>
+              <w:t xml:space="preserve">        </w:t>
             </w:r>
           </w:p>
         </w:tc>
@@ -5083,7 +5262,15 @@
         <w:t>lists of classes and attributes</w:t>
       </w:r>
       <w:r>
-        <w:t>) along with the pros and cons of each. We often do not come up with the best design on our first attempt. Also consider whether any needed classes are missing. These two design options should not be GUI vs. non-GUI; instead you need to include the classes and attributes for each design. Reminder: Each design must include at least two classes that define object types.</w:t>
+        <w:t xml:space="preserve">) along with the pros and cons of each. We often do not come up with the best design on our first attempt. Also consider whether any needed classes are missing. These two design options should not be GUI vs. non-GUI; </w:t>
+      </w:r>
+      <w:proofErr w:type="gramStart"/>
+      <w:r>
+        <w:t>instead</w:t>
+      </w:r>
+      <w:proofErr w:type="gramEnd"/>
+      <w:r>
+        <w:t xml:space="preserve"> you need to include the classes and attributes for each design. Reminder: Each design must include at least two classes that define object types.</w:t>
       </w:r>
     </w:p>
     <w:p>
@@ -5407,7 +5594,15 @@
         <w:jc w:val="both"/>
       </w:pPr>
       <w:r>
-        <w:t>The following prompts are meant to aid your thought process as you complete the implementation portion of this exercise. Please respond to each of the prompt below and feel free to add additional notes.</w:t>
+        <w:t xml:space="preserve">The following prompts are meant to aid your thought process as you complete the implementation portion of this exercise. Please respond to each of the </w:t>
+      </w:r>
+      <w:proofErr w:type="gramStart"/>
+      <w:r>
+        <w:t>prompt</w:t>
+      </w:r>
+      <w:proofErr w:type="gramEnd"/>
+      <w:r>
+        <w:t xml:space="preserve"> below and feel free to add additional notes.</w:t>
       </w:r>
     </w:p>
     <w:p>
@@ -5910,10 +6105,12 @@
     </w:p>
     <w:p>
       <w:proofErr w:type="spellStart"/>
+      <w:proofErr w:type="gramStart"/>
       <w:r>
         <w:t>Instructions:Week</w:t>
       </w:r>
       <w:proofErr w:type="spellEnd"/>
+      <w:proofErr w:type="gramEnd"/>
       <w:r>
         <w:t xml:space="preserve"> 12</w:t>
       </w:r>
@@ -5966,8 +6163,13 @@
         <w:jc w:val="both"/>
       </w:pPr>
       <w:r>
-        <w:t>Give a brief description of your final project</w:t>
-      </w:r>
+        <w:t xml:space="preserve">Give a brief description of your final </w:t>
+      </w:r>
+      <w:proofErr w:type="gramStart"/>
+      <w:r>
+        <w:t>project</w:t>
+      </w:r>
+      <w:proofErr w:type="gramEnd"/>
     </w:p>
     <w:p>
       <w:pPr>

</xml_diff>

<commit_message>
update work with software design
</commit_message>
<xml_diff>
--- a/project_docs/DIP392_Report.docx
+++ b/project_docs/DIP392_Report.docx
@@ -5156,9 +5156,187 @@
         </w:pBdr>
         <w:jc w:val="both"/>
       </w:pPr>
-      <w:r>
-        <w:t>&lt;&lt;Insert answer&gt;&gt;</w:t>
-      </w:r>
+      <w:proofErr w:type="spellStart"/>
+      <w:r>
+        <w:t>GameSettings</w:t>
+      </w:r>
+      <w:proofErr w:type="spellEnd"/>
+      <w:r>
+        <w:t>(difficulty)</w:t>
+      </w:r>
+    </w:p>
+    <w:p>
+      <w:pPr>
+        <w:numPr>
+          <w:ilvl w:val="1"/>
+          <w:numId w:val="3"/>
+        </w:numPr>
+        <w:pBdr>
+          <w:top w:val="nil"/>
+          <w:left w:val="nil"/>
+          <w:bottom w:val="nil"/>
+          <w:right w:val="nil"/>
+          <w:between w:val="nil"/>
+        </w:pBdr>
+        <w:jc w:val="both"/>
+      </w:pPr>
+      <w:r>
+        <w:t>Tutorial</w:t>
+      </w:r>
+    </w:p>
+    <w:p>
+      <w:pPr>
+        <w:numPr>
+          <w:ilvl w:val="1"/>
+          <w:numId w:val="3"/>
+        </w:numPr>
+        <w:pBdr>
+          <w:top w:val="nil"/>
+          <w:left w:val="nil"/>
+          <w:bottom w:val="nil"/>
+          <w:right w:val="nil"/>
+          <w:between w:val="nil"/>
+        </w:pBdr>
+        <w:jc w:val="both"/>
+      </w:pPr>
+      <w:r>
+        <w:t>Game</w:t>
+      </w:r>
+    </w:p>
+    <w:p>
+      <w:pPr>
+        <w:numPr>
+          <w:ilvl w:val="1"/>
+          <w:numId w:val="3"/>
+        </w:numPr>
+        <w:pBdr>
+          <w:top w:val="nil"/>
+          <w:left w:val="nil"/>
+          <w:bottom w:val="nil"/>
+          <w:right w:val="nil"/>
+          <w:between w:val="nil"/>
+        </w:pBdr>
+        <w:jc w:val="both"/>
+      </w:pPr>
+      <w:r>
+        <w:t>Round</w:t>
+      </w:r>
+    </w:p>
+    <w:p>
+      <w:pPr>
+        <w:numPr>
+          <w:ilvl w:val="1"/>
+          <w:numId w:val="3"/>
+        </w:numPr>
+        <w:pBdr>
+          <w:top w:val="nil"/>
+          <w:left w:val="nil"/>
+          <w:bottom w:val="nil"/>
+          <w:right w:val="nil"/>
+          <w:between w:val="nil"/>
+        </w:pBdr>
+        <w:jc w:val="both"/>
+      </w:pPr>
+      <w:r>
+        <w:t>Dice</w:t>
+      </w:r>
+    </w:p>
+    <w:p>
+      <w:pPr>
+        <w:numPr>
+          <w:ilvl w:val="1"/>
+          <w:numId w:val="3"/>
+        </w:numPr>
+        <w:pBdr>
+          <w:top w:val="nil"/>
+          <w:left w:val="nil"/>
+          <w:bottom w:val="nil"/>
+          <w:right w:val="nil"/>
+          <w:between w:val="nil"/>
+        </w:pBdr>
+        <w:jc w:val="both"/>
+      </w:pPr>
+      <w:r>
+        <w:t>Scoreboard</w:t>
+      </w:r>
+    </w:p>
+    <w:p>
+      <w:pPr>
+        <w:numPr>
+          <w:ilvl w:val="1"/>
+          <w:numId w:val="3"/>
+        </w:numPr>
+        <w:pBdr>
+          <w:top w:val="nil"/>
+          <w:left w:val="nil"/>
+          <w:bottom w:val="nil"/>
+          <w:right w:val="nil"/>
+          <w:between w:val="nil"/>
+        </w:pBdr>
+        <w:jc w:val="both"/>
+      </w:pPr>
+      <w:r>
+        <w:t>Scoring</w:t>
+      </w:r>
+    </w:p>
+    <w:p>
+      <w:pPr>
+        <w:numPr>
+          <w:ilvl w:val="1"/>
+          <w:numId w:val="3"/>
+        </w:numPr>
+        <w:pBdr>
+          <w:top w:val="nil"/>
+          <w:left w:val="nil"/>
+          <w:bottom w:val="nil"/>
+          <w:right w:val="nil"/>
+          <w:between w:val="nil"/>
+        </w:pBdr>
+        <w:jc w:val="both"/>
+      </w:pPr>
+      <w:r>
+        <w:t>UI</w:t>
+      </w:r>
+    </w:p>
+    <w:p>
+      <w:pPr>
+        <w:numPr>
+          <w:ilvl w:val="1"/>
+          <w:numId w:val="3"/>
+        </w:numPr>
+        <w:pBdr>
+          <w:top w:val="nil"/>
+          <w:left w:val="nil"/>
+          <w:bottom w:val="nil"/>
+          <w:right w:val="nil"/>
+          <w:between w:val="nil"/>
+        </w:pBdr>
+        <w:jc w:val="both"/>
+      </w:pPr>
+      <w:r>
+        <w:t>Security</w:t>
+      </w:r>
+    </w:p>
+    <w:p>
+      <w:pPr>
+        <w:numPr>
+          <w:ilvl w:val="1"/>
+          <w:numId w:val="3"/>
+        </w:numPr>
+        <w:pBdr>
+          <w:top w:val="nil"/>
+          <w:left w:val="nil"/>
+          <w:bottom w:val="nil"/>
+          <w:right w:val="nil"/>
+          <w:between w:val="nil"/>
+        </w:pBdr>
+        <w:jc w:val="both"/>
+      </w:pPr>
+      <w:proofErr w:type="spellStart"/>
+      <w:r>
+        <w:t>GameResult</w:t>
+      </w:r>
+      <w:proofErr w:type="spellEnd"/>
     </w:p>
     <w:p>
       <w:pPr>
@@ -5194,9 +5372,184 @@
         </w:pBdr>
         <w:jc w:val="both"/>
       </w:pPr>
-      <w:r>
-        <w:t>&lt;&lt;Insert answer&gt;&gt;</w:t>
-      </w:r>
+      <w:proofErr w:type="spellStart"/>
+      <w:r>
+        <w:t>GameSettings</w:t>
+      </w:r>
+      <w:proofErr w:type="spellEnd"/>
+    </w:p>
+    <w:p>
+      <w:pPr>
+        <w:numPr>
+          <w:ilvl w:val="1"/>
+          <w:numId w:val="3"/>
+        </w:numPr>
+        <w:pBdr>
+          <w:top w:val="nil"/>
+          <w:left w:val="nil"/>
+          <w:bottom w:val="nil"/>
+          <w:right w:val="nil"/>
+          <w:between w:val="nil"/>
+        </w:pBdr>
+        <w:jc w:val="both"/>
+      </w:pPr>
+      <w:r>
+        <w:t>Tutorial</w:t>
+      </w:r>
+    </w:p>
+    <w:p>
+      <w:pPr>
+        <w:numPr>
+          <w:ilvl w:val="1"/>
+          <w:numId w:val="3"/>
+        </w:numPr>
+        <w:pBdr>
+          <w:top w:val="nil"/>
+          <w:left w:val="nil"/>
+          <w:bottom w:val="nil"/>
+          <w:right w:val="nil"/>
+          <w:between w:val="nil"/>
+        </w:pBdr>
+        <w:jc w:val="both"/>
+      </w:pPr>
+      <w:r>
+        <w:t>Game</w:t>
+      </w:r>
+    </w:p>
+    <w:p>
+      <w:pPr>
+        <w:numPr>
+          <w:ilvl w:val="1"/>
+          <w:numId w:val="3"/>
+        </w:numPr>
+        <w:pBdr>
+          <w:top w:val="nil"/>
+          <w:left w:val="nil"/>
+          <w:bottom w:val="nil"/>
+          <w:right w:val="nil"/>
+          <w:between w:val="nil"/>
+        </w:pBdr>
+        <w:jc w:val="both"/>
+      </w:pPr>
+      <w:r>
+        <w:t>Round</w:t>
+      </w:r>
+    </w:p>
+    <w:p>
+      <w:pPr>
+        <w:numPr>
+          <w:ilvl w:val="1"/>
+          <w:numId w:val="3"/>
+        </w:numPr>
+        <w:pBdr>
+          <w:top w:val="nil"/>
+          <w:left w:val="nil"/>
+          <w:bottom w:val="nil"/>
+          <w:right w:val="nil"/>
+          <w:between w:val="nil"/>
+        </w:pBdr>
+        <w:jc w:val="both"/>
+      </w:pPr>
+      <w:r>
+        <w:t>Dice</w:t>
+      </w:r>
+    </w:p>
+    <w:p>
+      <w:pPr>
+        <w:numPr>
+          <w:ilvl w:val="1"/>
+          <w:numId w:val="3"/>
+        </w:numPr>
+        <w:pBdr>
+          <w:top w:val="nil"/>
+          <w:left w:val="nil"/>
+          <w:bottom w:val="nil"/>
+          <w:right w:val="nil"/>
+          <w:between w:val="nil"/>
+        </w:pBdr>
+        <w:jc w:val="both"/>
+      </w:pPr>
+      <w:r>
+        <w:t>Scoreboard</w:t>
+      </w:r>
+    </w:p>
+    <w:p>
+      <w:pPr>
+        <w:numPr>
+          <w:ilvl w:val="1"/>
+          <w:numId w:val="3"/>
+        </w:numPr>
+        <w:pBdr>
+          <w:top w:val="nil"/>
+          <w:left w:val="nil"/>
+          <w:bottom w:val="nil"/>
+          <w:right w:val="nil"/>
+          <w:between w:val="nil"/>
+        </w:pBdr>
+        <w:jc w:val="both"/>
+      </w:pPr>
+      <w:r>
+        <w:t>Scoring</w:t>
+      </w:r>
+    </w:p>
+    <w:p>
+      <w:pPr>
+        <w:numPr>
+          <w:ilvl w:val="1"/>
+          <w:numId w:val="3"/>
+        </w:numPr>
+        <w:pBdr>
+          <w:top w:val="nil"/>
+          <w:left w:val="nil"/>
+          <w:bottom w:val="nil"/>
+          <w:right w:val="nil"/>
+          <w:between w:val="nil"/>
+        </w:pBdr>
+        <w:jc w:val="both"/>
+      </w:pPr>
+      <w:r>
+        <w:t>UI</w:t>
+      </w:r>
+    </w:p>
+    <w:p>
+      <w:pPr>
+        <w:numPr>
+          <w:ilvl w:val="1"/>
+          <w:numId w:val="3"/>
+        </w:numPr>
+        <w:pBdr>
+          <w:top w:val="nil"/>
+          <w:left w:val="nil"/>
+          <w:bottom w:val="nil"/>
+          <w:right w:val="nil"/>
+          <w:between w:val="nil"/>
+        </w:pBdr>
+        <w:jc w:val="both"/>
+      </w:pPr>
+      <w:r>
+        <w:t>Security</w:t>
+      </w:r>
+    </w:p>
+    <w:p>
+      <w:pPr>
+        <w:numPr>
+          <w:ilvl w:val="1"/>
+          <w:numId w:val="3"/>
+        </w:numPr>
+        <w:pBdr>
+          <w:top w:val="nil"/>
+          <w:left w:val="nil"/>
+          <w:bottom w:val="nil"/>
+          <w:right w:val="nil"/>
+          <w:between w:val="nil"/>
+        </w:pBdr>
+        <w:jc w:val="both"/>
+      </w:pPr>
+      <w:proofErr w:type="spellStart"/>
+      <w:r>
+        <w:t>GameResult</w:t>
+      </w:r>
+      <w:proofErr w:type="spellEnd"/>
     </w:p>
     <w:p>
       <w:pPr>
@@ -5232,9 +5585,457 @@
         </w:pBdr>
         <w:jc w:val="both"/>
       </w:pPr>
-      <w:r>
-        <w:t>&lt;&lt;Insert answer&gt;&gt;</w:t>
-      </w:r>
+      <w:proofErr w:type="spellStart"/>
+      <w:r>
+        <w:t>GameSettings</w:t>
+      </w:r>
+      <w:proofErr w:type="spellEnd"/>
+    </w:p>
+    <w:p>
+      <w:pPr>
+        <w:numPr>
+          <w:ilvl w:val="2"/>
+          <w:numId w:val="3"/>
+        </w:numPr>
+        <w:pBdr>
+          <w:top w:val="nil"/>
+          <w:left w:val="nil"/>
+          <w:bottom w:val="nil"/>
+          <w:right w:val="nil"/>
+          <w:between w:val="nil"/>
+        </w:pBdr>
+        <w:jc w:val="both"/>
+      </w:pPr>
+      <w:proofErr w:type="spellStart"/>
+      <w:r>
+        <w:t>difficultyLevel</w:t>
+      </w:r>
+      <w:proofErr w:type="spellEnd"/>
+      <w:r>
+        <w:t xml:space="preserve"> (</w:t>
+      </w:r>
+      <w:proofErr w:type="spellStart"/>
+      <w:r>
+        <w:t>GameSettings</w:t>
+      </w:r>
+      <w:proofErr w:type="spellEnd"/>
+      <w:r>
+        <w:t>)</w:t>
+      </w:r>
+    </w:p>
+    <w:p>
+      <w:pPr>
+        <w:numPr>
+          <w:ilvl w:val="1"/>
+          <w:numId w:val="3"/>
+        </w:numPr>
+        <w:pBdr>
+          <w:top w:val="nil"/>
+          <w:left w:val="nil"/>
+          <w:bottom w:val="nil"/>
+          <w:right w:val="nil"/>
+          <w:between w:val="nil"/>
+        </w:pBdr>
+        <w:jc w:val="both"/>
+      </w:pPr>
+      <w:r>
+        <w:t>Round</w:t>
+      </w:r>
+    </w:p>
+    <w:p>
+      <w:pPr>
+        <w:numPr>
+          <w:ilvl w:val="2"/>
+          <w:numId w:val="3"/>
+        </w:numPr>
+        <w:pBdr>
+          <w:top w:val="nil"/>
+          <w:left w:val="nil"/>
+          <w:bottom w:val="nil"/>
+          <w:right w:val="nil"/>
+          <w:between w:val="nil"/>
+        </w:pBdr>
+        <w:jc w:val="both"/>
+      </w:pPr>
+      <w:proofErr w:type="spellStart"/>
+      <w:r>
+        <w:t>roundNumber</w:t>
+      </w:r>
+      <w:proofErr w:type="spellEnd"/>
+      <w:r>
+        <w:t xml:space="preserve"> (Round)</w:t>
+      </w:r>
+    </w:p>
+    <w:p>
+      <w:pPr>
+        <w:numPr>
+          <w:ilvl w:val="1"/>
+          <w:numId w:val="3"/>
+        </w:numPr>
+        <w:pBdr>
+          <w:top w:val="nil"/>
+          <w:left w:val="nil"/>
+          <w:bottom w:val="nil"/>
+          <w:right w:val="nil"/>
+          <w:between w:val="nil"/>
+        </w:pBdr>
+        <w:jc w:val="both"/>
+      </w:pPr>
+      <w:r>
+        <w:t>Scoreboard</w:t>
+      </w:r>
+    </w:p>
+    <w:p>
+      <w:pPr>
+        <w:numPr>
+          <w:ilvl w:val="2"/>
+          <w:numId w:val="3"/>
+        </w:numPr>
+        <w:pBdr>
+          <w:top w:val="nil"/>
+          <w:left w:val="nil"/>
+          <w:bottom w:val="nil"/>
+          <w:right w:val="nil"/>
+          <w:between w:val="nil"/>
+        </w:pBdr>
+        <w:jc w:val="both"/>
+      </w:pPr>
+      <w:r>
+        <w:t>scores (Scoreboard)</w:t>
+      </w:r>
+    </w:p>
+    <w:p>
+      <w:pPr>
+        <w:numPr>
+          <w:ilvl w:val="2"/>
+          <w:numId w:val="3"/>
+        </w:numPr>
+        <w:pBdr>
+          <w:top w:val="nil"/>
+          <w:left w:val="nil"/>
+          <w:bottom w:val="nil"/>
+          <w:right w:val="nil"/>
+          <w:between w:val="nil"/>
+        </w:pBdr>
+        <w:jc w:val="both"/>
+      </w:pPr>
+      <w:proofErr w:type="spellStart"/>
+      <w:r>
+        <w:t>bestTable</w:t>
+      </w:r>
+      <w:proofErr w:type="spellEnd"/>
+      <w:r>
+        <w:t xml:space="preserve"> (Scoreboard)</w:t>
+      </w:r>
+    </w:p>
+    <w:p>
+      <w:pPr>
+        <w:numPr>
+          <w:ilvl w:val="2"/>
+          <w:numId w:val="3"/>
+        </w:numPr>
+        <w:pBdr>
+          <w:top w:val="nil"/>
+          <w:left w:val="nil"/>
+          <w:bottom w:val="nil"/>
+          <w:right w:val="nil"/>
+          <w:between w:val="nil"/>
+        </w:pBdr>
+        <w:jc w:val="both"/>
+      </w:pPr>
+      <w:proofErr w:type="spellStart"/>
+      <w:r>
+        <w:t>bestPlayer</w:t>
+      </w:r>
+      <w:proofErr w:type="spellEnd"/>
+      <w:r>
+        <w:t xml:space="preserve"> (Scoreboard)</w:t>
+      </w:r>
+    </w:p>
+    <w:p>
+      <w:pPr>
+        <w:numPr>
+          <w:ilvl w:val="1"/>
+          <w:numId w:val="3"/>
+        </w:numPr>
+        <w:pBdr>
+          <w:top w:val="nil"/>
+          <w:left w:val="nil"/>
+          <w:bottom w:val="nil"/>
+          <w:right w:val="nil"/>
+          <w:between w:val="nil"/>
+        </w:pBdr>
+        <w:jc w:val="both"/>
+      </w:pPr>
+      <w:r>
+        <w:t>Dice</w:t>
+      </w:r>
+    </w:p>
+    <w:p>
+      <w:pPr>
+        <w:numPr>
+          <w:ilvl w:val="2"/>
+          <w:numId w:val="3"/>
+        </w:numPr>
+        <w:pBdr>
+          <w:top w:val="nil"/>
+          <w:left w:val="nil"/>
+          <w:bottom w:val="nil"/>
+          <w:right w:val="nil"/>
+          <w:between w:val="nil"/>
+        </w:pBdr>
+        <w:jc w:val="both"/>
+      </w:pPr>
+      <w:r>
+        <w:t>value (Dice)</w:t>
+      </w:r>
+    </w:p>
+    <w:p>
+      <w:pPr>
+        <w:numPr>
+          <w:ilvl w:val="1"/>
+          <w:numId w:val="3"/>
+        </w:numPr>
+        <w:pBdr>
+          <w:top w:val="nil"/>
+          <w:left w:val="nil"/>
+          <w:bottom w:val="nil"/>
+          <w:right w:val="nil"/>
+          <w:between w:val="nil"/>
+        </w:pBdr>
+        <w:jc w:val="both"/>
+      </w:pPr>
+      <w:r>
+        <w:t>Scoring</w:t>
+      </w:r>
+    </w:p>
+    <w:p>
+      <w:pPr>
+        <w:numPr>
+          <w:ilvl w:val="2"/>
+          <w:numId w:val="3"/>
+        </w:numPr>
+        <w:pBdr>
+          <w:top w:val="nil"/>
+          <w:left w:val="nil"/>
+          <w:bottom w:val="nil"/>
+          <w:right w:val="nil"/>
+          <w:between w:val="nil"/>
+        </w:pBdr>
+        <w:jc w:val="both"/>
+      </w:pPr>
+      <w:proofErr w:type="spellStart"/>
+      <w:r>
+        <w:t>roundScore</w:t>
+      </w:r>
+      <w:proofErr w:type="spellEnd"/>
+      <w:r>
+        <w:t xml:space="preserve"> (Scoring)</w:t>
+      </w:r>
+    </w:p>
+    <w:p>
+      <w:pPr>
+        <w:numPr>
+          <w:ilvl w:val="2"/>
+          <w:numId w:val="3"/>
+        </w:numPr>
+        <w:pBdr>
+          <w:top w:val="nil"/>
+          <w:left w:val="nil"/>
+          <w:bottom w:val="nil"/>
+          <w:right w:val="nil"/>
+          <w:between w:val="nil"/>
+        </w:pBdr>
+        <w:jc w:val="both"/>
+      </w:pPr>
+      <w:proofErr w:type="spellStart"/>
+      <w:r>
+        <w:t>totalScore</w:t>
+      </w:r>
+      <w:proofErr w:type="spellEnd"/>
+      <w:r>
+        <w:t xml:space="preserve"> (Scoring)</w:t>
+      </w:r>
+    </w:p>
+    <w:p>
+      <w:pPr>
+        <w:numPr>
+          <w:ilvl w:val="1"/>
+          <w:numId w:val="3"/>
+        </w:numPr>
+        <w:pBdr>
+          <w:top w:val="nil"/>
+          <w:left w:val="nil"/>
+          <w:bottom w:val="nil"/>
+          <w:right w:val="nil"/>
+          <w:between w:val="nil"/>
+        </w:pBdr>
+        <w:jc w:val="both"/>
+      </w:pPr>
+      <w:r>
+        <w:t>UI</w:t>
+      </w:r>
+    </w:p>
+    <w:p>
+      <w:pPr>
+        <w:numPr>
+          <w:ilvl w:val="2"/>
+          <w:numId w:val="3"/>
+        </w:numPr>
+        <w:pBdr>
+          <w:top w:val="nil"/>
+          <w:left w:val="nil"/>
+          <w:bottom w:val="nil"/>
+          <w:right w:val="nil"/>
+          <w:between w:val="nil"/>
+        </w:pBdr>
+        <w:jc w:val="both"/>
+      </w:pPr>
+      <w:proofErr w:type="spellStart"/>
+      <w:r>
+        <w:t>displayMessage</w:t>
+      </w:r>
+      <w:proofErr w:type="spellEnd"/>
+      <w:r>
+        <w:t xml:space="preserve"> (UI)</w:t>
+      </w:r>
+    </w:p>
+    <w:p>
+      <w:pPr>
+        <w:numPr>
+          <w:ilvl w:val="1"/>
+          <w:numId w:val="3"/>
+        </w:numPr>
+        <w:pBdr>
+          <w:top w:val="nil"/>
+          <w:left w:val="nil"/>
+          <w:bottom w:val="nil"/>
+          <w:right w:val="nil"/>
+          <w:between w:val="nil"/>
+        </w:pBdr>
+        <w:jc w:val="both"/>
+      </w:pPr>
+      <w:r>
+        <w:lastRenderedPageBreak/>
+        <w:t>Security</w:t>
+      </w:r>
+    </w:p>
+    <w:p>
+      <w:pPr>
+        <w:numPr>
+          <w:ilvl w:val="2"/>
+          <w:numId w:val="3"/>
+        </w:numPr>
+        <w:pBdr>
+          <w:top w:val="nil"/>
+          <w:left w:val="nil"/>
+          <w:bottom w:val="nil"/>
+          <w:right w:val="nil"/>
+          <w:between w:val="nil"/>
+        </w:pBdr>
+        <w:jc w:val="both"/>
+      </w:pPr>
+      <w:proofErr w:type="spellStart"/>
+      <w:r>
+        <w:t>validatedInput</w:t>
+      </w:r>
+      <w:proofErr w:type="spellEnd"/>
+      <w:r>
+        <w:t xml:space="preserve"> (Security)</w:t>
+      </w:r>
+    </w:p>
+    <w:p>
+      <w:pPr>
+        <w:numPr>
+          <w:ilvl w:val="1"/>
+          <w:numId w:val="3"/>
+        </w:numPr>
+        <w:pBdr>
+          <w:top w:val="nil"/>
+          <w:left w:val="nil"/>
+          <w:bottom w:val="nil"/>
+          <w:right w:val="nil"/>
+          <w:between w:val="nil"/>
+        </w:pBdr>
+        <w:jc w:val="both"/>
+      </w:pPr>
+      <w:proofErr w:type="spellStart"/>
+      <w:r>
+        <w:t>GameResult</w:t>
+      </w:r>
+      <w:proofErr w:type="spellEnd"/>
+    </w:p>
+    <w:p>
+      <w:pPr>
+        <w:numPr>
+          <w:ilvl w:val="2"/>
+          <w:numId w:val="3"/>
+        </w:numPr>
+        <w:pBdr>
+          <w:top w:val="nil"/>
+          <w:left w:val="nil"/>
+          <w:bottom w:val="nil"/>
+          <w:right w:val="nil"/>
+          <w:between w:val="nil"/>
+        </w:pBdr>
+        <w:jc w:val="both"/>
+      </w:pPr>
+      <w:r>
+        <w:t>winner (</w:t>
+      </w:r>
+      <w:proofErr w:type="spellStart"/>
+      <w:r>
+        <w:t>GameResult</w:t>
+      </w:r>
+      <w:proofErr w:type="spellEnd"/>
+      <w:r>
+        <w:t>)</w:t>
+      </w:r>
+    </w:p>
+    <w:p>
+      <w:pPr>
+        <w:numPr>
+          <w:ilvl w:val="2"/>
+          <w:numId w:val="3"/>
+        </w:numPr>
+        <w:pBdr>
+          <w:top w:val="nil"/>
+          <w:left w:val="nil"/>
+          <w:bottom w:val="nil"/>
+          <w:right w:val="nil"/>
+          <w:between w:val="nil"/>
+        </w:pBdr>
+        <w:jc w:val="both"/>
+      </w:pPr>
+      <w:proofErr w:type="spellStart"/>
+      <w:r>
+        <w:t>endStatus</w:t>
+      </w:r>
+      <w:proofErr w:type="spellEnd"/>
+      <w:r>
+        <w:t xml:space="preserve"> (</w:t>
+      </w:r>
+      <w:proofErr w:type="spellStart"/>
+      <w:r>
+        <w:t>GameResult</w:t>
+      </w:r>
+      <w:proofErr w:type="spellEnd"/>
+      <w:r>
+        <w:t>)</w:t>
+      </w:r>
+    </w:p>
+    <w:p>
+      <w:pPr>
+        <w:pBdr>
+          <w:top w:val="nil"/>
+          <w:left w:val="nil"/>
+          <w:bottom w:val="nil"/>
+          <w:right w:val="nil"/>
+          <w:between w:val="nil"/>
+        </w:pBdr>
+        <w:ind w:left="1440"/>
+        <w:jc w:val="both"/>
+      </w:pPr>
     </w:p>
     <w:p>
       <w:pPr>
@@ -5289,8 +6090,965 @@
         <w:jc w:val="both"/>
       </w:pPr>
       <w:r>
-        <w:t>&lt;&lt;List at least two design options with pros and cons of each&gt;&gt;</w:t>
-      </w:r>
+        <w:t>Design Option 1: Monolithic Design</w:t>
+      </w:r>
+    </w:p>
+    <w:p>
+      <w:pPr>
+        <w:numPr>
+          <w:ilvl w:val="2"/>
+          <w:numId w:val="3"/>
+        </w:numPr>
+        <w:pBdr>
+          <w:top w:val="nil"/>
+          <w:left w:val="nil"/>
+          <w:bottom w:val="nil"/>
+          <w:right w:val="nil"/>
+          <w:between w:val="nil"/>
+        </w:pBdr>
+        <w:jc w:val="both"/>
+      </w:pPr>
+      <w:r>
+        <w:t>Classes and Attributes:</w:t>
+      </w:r>
+    </w:p>
+    <w:p>
+      <w:pPr>
+        <w:numPr>
+          <w:ilvl w:val="3"/>
+          <w:numId w:val="3"/>
+        </w:numPr>
+        <w:pBdr>
+          <w:top w:val="nil"/>
+          <w:left w:val="nil"/>
+          <w:bottom w:val="nil"/>
+          <w:right w:val="nil"/>
+          <w:between w:val="nil"/>
+        </w:pBdr>
+        <w:jc w:val="both"/>
+      </w:pPr>
+      <w:r>
+        <w:t>User (username)</w:t>
+      </w:r>
+    </w:p>
+    <w:p>
+      <w:pPr>
+        <w:numPr>
+          <w:ilvl w:val="3"/>
+          <w:numId w:val="3"/>
+        </w:numPr>
+        <w:pBdr>
+          <w:top w:val="nil"/>
+          <w:left w:val="nil"/>
+          <w:bottom w:val="nil"/>
+          <w:right w:val="nil"/>
+          <w:between w:val="nil"/>
+        </w:pBdr>
+        <w:jc w:val="both"/>
+      </w:pPr>
+      <w:proofErr w:type="spellStart"/>
+      <w:r>
+        <w:t>GameSettings</w:t>
+      </w:r>
+      <w:proofErr w:type="spellEnd"/>
+      <w:r>
+        <w:t xml:space="preserve"> (</w:t>
+      </w:r>
+      <w:proofErr w:type="spellStart"/>
+      <w:r>
+        <w:t>difficultyLevel</w:t>
+      </w:r>
+      <w:proofErr w:type="spellEnd"/>
+      <w:r>
+        <w:t>)</w:t>
+      </w:r>
+    </w:p>
+    <w:p>
+      <w:pPr>
+        <w:numPr>
+          <w:ilvl w:val="3"/>
+          <w:numId w:val="3"/>
+        </w:numPr>
+        <w:pBdr>
+          <w:top w:val="nil"/>
+          <w:left w:val="nil"/>
+          <w:bottom w:val="nil"/>
+          <w:right w:val="nil"/>
+          <w:between w:val="nil"/>
+        </w:pBdr>
+        <w:jc w:val="both"/>
+      </w:pPr>
+      <w:r>
+        <w:t>Tutorial</w:t>
+      </w:r>
+    </w:p>
+    <w:p>
+      <w:pPr>
+        <w:numPr>
+          <w:ilvl w:val="3"/>
+          <w:numId w:val="3"/>
+        </w:numPr>
+        <w:pBdr>
+          <w:top w:val="nil"/>
+          <w:left w:val="nil"/>
+          <w:bottom w:val="nil"/>
+          <w:right w:val="nil"/>
+          <w:between w:val="nil"/>
+        </w:pBdr>
+        <w:jc w:val="both"/>
+      </w:pPr>
+      <w:r>
+        <w:t>Game</w:t>
+      </w:r>
+    </w:p>
+    <w:p>
+      <w:pPr>
+        <w:numPr>
+          <w:ilvl w:val="3"/>
+          <w:numId w:val="3"/>
+        </w:numPr>
+        <w:pBdr>
+          <w:top w:val="nil"/>
+          <w:left w:val="nil"/>
+          <w:bottom w:val="nil"/>
+          <w:right w:val="nil"/>
+          <w:between w:val="nil"/>
+        </w:pBdr>
+        <w:jc w:val="both"/>
+      </w:pPr>
+      <w:r>
+        <w:t>Round (</w:t>
+      </w:r>
+      <w:proofErr w:type="spellStart"/>
+      <w:r>
+        <w:t>roundNumber</w:t>
+      </w:r>
+      <w:proofErr w:type="spellEnd"/>
+      <w:r>
+        <w:t xml:space="preserve">, </w:t>
+      </w:r>
+      <w:proofErr w:type="spellStart"/>
+      <w:r>
+        <w:t>currentPlayers</w:t>
+      </w:r>
+      <w:proofErr w:type="spellEnd"/>
+      <w:r>
+        <w:t>)</w:t>
+      </w:r>
+    </w:p>
+    <w:p>
+      <w:pPr>
+        <w:numPr>
+          <w:ilvl w:val="3"/>
+          <w:numId w:val="3"/>
+        </w:numPr>
+        <w:pBdr>
+          <w:top w:val="nil"/>
+          <w:left w:val="nil"/>
+          <w:bottom w:val="nil"/>
+          <w:right w:val="nil"/>
+          <w:between w:val="nil"/>
+        </w:pBdr>
+        <w:jc w:val="both"/>
+      </w:pPr>
+      <w:r>
+        <w:t>Dice (value)</w:t>
+      </w:r>
+    </w:p>
+    <w:p>
+      <w:pPr>
+        <w:numPr>
+          <w:ilvl w:val="3"/>
+          <w:numId w:val="3"/>
+        </w:numPr>
+        <w:pBdr>
+          <w:top w:val="nil"/>
+          <w:left w:val="nil"/>
+          <w:bottom w:val="nil"/>
+          <w:right w:val="nil"/>
+          <w:between w:val="nil"/>
+        </w:pBdr>
+        <w:jc w:val="both"/>
+      </w:pPr>
+      <w:r>
+        <w:t xml:space="preserve">Scoreboard (scores, </w:t>
+      </w:r>
+      <w:proofErr w:type="spellStart"/>
+      <w:r>
+        <w:t>bestTable</w:t>
+      </w:r>
+      <w:proofErr w:type="spellEnd"/>
+      <w:r>
+        <w:t xml:space="preserve">, </w:t>
+      </w:r>
+      <w:proofErr w:type="spellStart"/>
+      <w:r>
+        <w:t>bestPlayer</w:t>
+      </w:r>
+      <w:proofErr w:type="spellEnd"/>
+      <w:r>
+        <w:t>)</w:t>
+      </w:r>
+    </w:p>
+    <w:p>
+      <w:pPr>
+        <w:numPr>
+          <w:ilvl w:val="3"/>
+          <w:numId w:val="3"/>
+        </w:numPr>
+        <w:pBdr>
+          <w:top w:val="nil"/>
+          <w:left w:val="nil"/>
+          <w:bottom w:val="nil"/>
+          <w:right w:val="nil"/>
+          <w:between w:val="nil"/>
+        </w:pBdr>
+        <w:jc w:val="both"/>
+      </w:pPr>
+      <w:r>
+        <w:t>Scoring (</w:t>
+      </w:r>
+      <w:proofErr w:type="spellStart"/>
+      <w:r>
+        <w:t>roundScore</w:t>
+      </w:r>
+      <w:proofErr w:type="spellEnd"/>
+      <w:r>
+        <w:t xml:space="preserve">, </w:t>
+      </w:r>
+      <w:proofErr w:type="spellStart"/>
+      <w:r>
+        <w:t>totalScore</w:t>
+      </w:r>
+      <w:proofErr w:type="spellEnd"/>
+      <w:r>
+        <w:t>)</w:t>
+      </w:r>
+    </w:p>
+    <w:p>
+      <w:pPr>
+        <w:numPr>
+          <w:ilvl w:val="3"/>
+          <w:numId w:val="3"/>
+        </w:numPr>
+        <w:pBdr>
+          <w:top w:val="nil"/>
+          <w:left w:val="nil"/>
+          <w:bottom w:val="nil"/>
+          <w:right w:val="nil"/>
+          <w:between w:val="nil"/>
+        </w:pBdr>
+        <w:jc w:val="both"/>
+      </w:pPr>
+      <w:r>
+        <w:t>UI (</w:t>
+      </w:r>
+      <w:proofErr w:type="spellStart"/>
+      <w:r>
+        <w:t>displayMessage</w:t>
+      </w:r>
+      <w:proofErr w:type="spellEnd"/>
+      <w:r>
+        <w:t>)</w:t>
+      </w:r>
+    </w:p>
+    <w:p>
+      <w:pPr>
+        <w:numPr>
+          <w:ilvl w:val="3"/>
+          <w:numId w:val="3"/>
+        </w:numPr>
+        <w:pBdr>
+          <w:top w:val="nil"/>
+          <w:left w:val="nil"/>
+          <w:bottom w:val="nil"/>
+          <w:right w:val="nil"/>
+          <w:between w:val="nil"/>
+        </w:pBdr>
+        <w:jc w:val="both"/>
+      </w:pPr>
+      <w:r>
+        <w:t>Security (</w:t>
+      </w:r>
+      <w:proofErr w:type="spellStart"/>
+      <w:r>
+        <w:t>validatedInput</w:t>
+      </w:r>
+      <w:proofErr w:type="spellEnd"/>
+      <w:r>
+        <w:t>)</w:t>
+      </w:r>
+    </w:p>
+    <w:p>
+      <w:pPr>
+        <w:numPr>
+          <w:ilvl w:val="3"/>
+          <w:numId w:val="3"/>
+        </w:numPr>
+        <w:pBdr>
+          <w:top w:val="nil"/>
+          <w:left w:val="nil"/>
+          <w:bottom w:val="nil"/>
+          <w:right w:val="nil"/>
+          <w:between w:val="nil"/>
+        </w:pBdr>
+        <w:jc w:val="both"/>
+      </w:pPr>
+      <w:proofErr w:type="spellStart"/>
+      <w:r>
+        <w:t>GameResult</w:t>
+      </w:r>
+      <w:proofErr w:type="spellEnd"/>
+      <w:r>
+        <w:t xml:space="preserve"> (winner, </w:t>
+      </w:r>
+      <w:proofErr w:type="spellStart"/>
+      <w:r>
+        <w:t>endStatus</w:t>
+      </w:r>
+      <w:proofErr w:type="spellEnd"/>
+      <w:r>
+        <w:t>)</w:t>
+      </w:r>
+    </w:p>
+    <w:p>
+      <w:pPr>
+        <w:numPr>
+          <w:ilvl w:val="2"/>
+          <w:numId w:val="3"/>
+        </w:numPr>
+        <w:pBdr>
+          <w:top w:val="nil"/>
+          <w:left w:val="nil"/>
+          <w:bottom w:val="nil"/>
+          <w:right w:val="nil"/>
+          <w:between w:val="nil"/>
+        </w:pBdr>
+        <w:jc w:val="both"/>
+      </w:pPr>
+      <w:r>
+        <w:t>Pros:</w:t>
+      </w:r>
+    </w:p>
+    <w:p>
+      <w:pPr>
+        <w:numPr>
+          <w:ilvl w:val="3"/>
+          <w:numId w:val="3"/>
+        </w:numPr>
+        <w:pBdr>
+          <w:top w:val="nil"/>
+          <w:left w:val="nil"/>
+          <w:bottom w:val="nil"/>
+          <w:right w:val="nil"/>
+          <w:between w:val="nil"/>
+        </w:pBdr>
+        <w:jc w:val="both"/>
+      </w:pPr>
+      <w:r>
+        <w:t>Simple and straightforward</w:t>
+      </w:r>
+    </w:p>
+    <w:p>
+      <w:pPr>
+        <w:numPr>
+          <w:ilvl w:val="3"/>
+          <w:numId w:val="3"/>
+        </w:numPr>
+        <w:pBdr>
+          <w:top w:val="nil"/>
+          <w:left w:val="nil"/>
+          <w:bottom w:val="nil"/>
+          <w:right w:val="nil"/>
+          <w:between w:val="nil"/>
+        </w:pBdr>
+        <w:jc w:val="both"/>
+      </w:pPr>
+      <w:r>
+        <w:t>All functionalities in one place</w:t>
+      </w:r>
+    </w:p>
+    <w:p>
+      <w:pPr>
+        <w:numPr>
+          <w:ilvl w:val="2"/>
+          <w:numId w:val="3"/>
+        </w:numPr>
+        <w:pBdr>
+          <w:top w:val="nil"/>
+          <w:left w:val="nil"/>
+          <w:bottom w:val="nil"/>
+          <w:right w:val="nil"/>
+          <w:between w:val="nil"/>
+        </w:pBdr>
+        <w:jc w:val="both"/>
+      </w:pPr>
+      <w:r>
+        <w:t>Cons:</w:t>
+      </w:r>
+    </w:p>
+    <w:p>
+      <w:pPr>
+        <w:numPr>
+          <w:ilvl w:val="3"/>
+          <w:numId w:val="3"/>
+        </w:numPr>
+        <w:pBdr>
+          <w:top w:val="nil"/>
+          <w:left w:val="nil"/>
+          <w:bottom w:val="nil"/>
+          <w:right w:val="nil"/>
+          <w:between w:val="nil"/>
+        </w:pBdr>
+        <w:jc w:val="both"/>
+      </w:pPr>
+      <w:r>
+        <w:t>Less modular</w:t>
+      </w:r>
+    </w:p>
+    <w:p>
+      <w:pPr>
+        <w:numPr>
+          <w:ilvl w:val="3"/>
+          <w:numId w:val="3"/>
+        </w:numPr>
+        <w:pBdr>
+          <w:top w:val="nil"/>
+          <w:left w:val="nil"/>
+          <w:bottom w:val="nil"/>
+          <w:right w:val="nil"/>
+          <w:between w:val="nil"/>
+        </w:pBdr>
+        <w:jc w:val="both"/>
+      </w:pPr>
+      <w:r>
+        <w:t xml:space="preserve">Difficult to maintain and </w:t>
+      </w:r>
+      <w:proofErr w:type="gramStart"/>
+      <w:r>
+        <w:t>scale</w:t>
+      </w:r>
+      <w:proofErr w:type="gramEnd"/>
+    </w:p>
+    <w:p>
+      <w:pPr>
+        <w:pBdr>
+          <w:top w:val="nil"/>
+          <w:left w:val="nil"/>
+          <w:bottom w:val="nil"/>
+          <w:right w:val="nil"/>
+          <w:between w:val="nil"/>
+        </w:pBdr>
+        <w:ind w:left="2880"/>
+        <w:jc w:val="both"/>
+      </w:pPr>
+    </w:p>
+    <w:p>
+      <w:pPr>
+        <w:numPr>
+          <w:ilvl w:val="1"/>
+          <w:numId w:val="3"/>
+        </w:numPr>
+        <w:pBdr>
+          <w:top w:val="nil"/>
+          <w:left w:val="nil"/>
+          <w:bottom w:val="nil"/>
+          <w:right w:val="nil"/>
+          <w:between w:val="nil"/>
+        </w:pBdr>
+        <w:jc w:val="both"/>
+      </w:pPr>
+      <w:r>
+        <w:t>Design Option 2: Modular Design</w:t>
+      </w:r>
+    </w:p>
+    <w:p>
+      <w:pPr>
+        <w:numPr>
+          <w:ilvl w:val="2"/>
+          <w:numId w:val="3"/>
+        </w:numPr>
+        <w:pBdr>
+          <w:top w:val="nil"/>
+          <w:left w:val="nil"/>
+          <w:bottom w:val="nil"/>
+          <w:right w:val="nil"/>
+          <w:between w:val="nil"/>
+        </w:pBdr>
+        <w:jc w:val="both"/>
+      </w:pPr>
+      <w:r>
+        <w:t>Classes and Attributes:</w:t>
+      </w:r>
+    </w:p>
+    <w:p>
+      <w:pPr>
+        <w:numPr>
+          <w:ilvl w:val="3"/>
+          <w:numId w:val="3"/>
+        </w:numPr>
+        <w:pBdr>
+          <w:top w:val="nil"/>
+          <w:left w:val="nil"/>
+          <w:bottom w:val="nil"/>
+          <w:right w:val="nil"/>
+          <w:between w:val="nil"/>
+        </w:pBdr>
+        <w:jc w:val="both"/>
+      </w:pPr>
+      <w:r>
+        <w:t>Settings (</w:t>
+      </w:r>
+      <w:proofErr w:type="spellStart"/>
+      <w:r>
+        <w:t>difficultyLevel</w:t>
+      </w:r>
+      <w:proofErr w:type="spellEnd"/>
+      <w:r>
+        <w:t>)</w:t>
+      </w:r>
+    </w:p>
+    <w:p>
+      <w:pPr>
+        <w:numPr>
+          <w:ilvl w:val="4"/>
+          <w:numId w:val="3"/>
+        </w:numPr>
+        <w:pBdr>
+          <w:top w:val="nil"/>
+          <w:left w:val="nil"/>
+          <w:bottom w:val="nil"/>
+          <w:right w:val="nil"/>
+          <w:between w:val="nil"/>
+        </w:pBdr>
+        <w:jc w:val="both"/>
+      </w:pPr>
+      <w:proofErr w:type="spellStart"/>
+      <w:r>
+        <w:t>GameSettings</w:t>
+      </w:r>
+      <w:proofErr w:type="spellEnd"/>
+    </w:p>
+    <w:p>
+      <w:pPr>
+        <w:numPr>
+          <w:ilvl w:val="4"/>
+          <w:numId w:val="3"/>
+        </w:numPr>
+        <w:pBdr>
+          <w:top w:val="nil"/>
+          <w:left w:val="nil"/>
+          <w:bottom w:val="nil"/>
+          <w:right w:val="nil"/>
+          <w:between w:val="nil"/>
+        </w:pBdr>
+        <w:jc w:val="both"/>
+      </w:pPr>
+      <w:r>
+        <w:t>Tutorial</w:t>
+      </w:r>
+    </w:p>
+    <w:p>
+      <w:pPr>
+        <w:numPr>
+          <w:ilvl w:val="3"/>
+          <w:numId w:val="3"/>
+        </w:numPr>
+        <w:pBdr>
+          <w:top w:val="nil"/>
+          <w:left w:val="nil"/>
+          <w:bottom w:val="nil"/>
+          <w:right w:val="nil"/>
+          <w:between w:val="nil"/>
+        </w:pBdr>
+        <w:jc w:val="both"/>
+      </w:pPr>
+      <w:r>
+        <w:t>Game</w:t>
+      </w:r>
+    </w:p>
+    <w:p>
+      <w:pPr>
+        <w:numPr>
+          <w:ilvl w:val="4"/>
+          <w:numId w:val="3"/>
+        </w:numPr>
+        <w:pBdr>
+          <w:top w:val="nil"/>
+          <w:left w:val="nil"/>
+          <w:bottom w:val="nil"/>
+          <w:right w:val="nil"/>
+          <w:between w:val="nil"/>
+        </w:pBdr>
+        <w:jc w:val="both"/>
+      </w:pPr>
+      <w:r>
+        <w:t>User</w:t>
+      </w:r>
+      <w:r>
+        <w:t xml:space="preserve"> (</w:t>
+      </w:r>
+      <w:proofErr w:type="spellStart"/>
+      <w:r>
+        <w:t>userName</w:t>
+      </w:r>
+      <w:proofErr w:type="spellEnd"/>
+      <w:r>
+        <w:t>)</w:t>
+      </w:r>
+    </w:p>
+    <w:p>
+      <w:pPr>
+        <w:numPr>
+          <w:ilvl w:val="4"/>
+          <w:numId w:val="3"/>
+        </w:numPr>
+        <w:pBdr>
+          <w:top w:val="nil"/>
+          <w:left w:val="nil"/>
+          <w:bottom w:val="nil"/>
+          <w:right w:val="nil"/>
+          <w:between w:val="nil"/>
+        </w:pBdr>
+        <w:jc w:val="both"/>
+      </w:pPr>
+      <w:r>
+        <w:t>Round (</w:t>
+      </w:r>
+      <w:proofErr w:type="spellStart"/>
+      <w:r>
+        <w:t>roundNumber</w:t>
+      </w:r>
+      <w:proofErr w:type="spellEnd"/>
+      <w:r>
+        <w:t xml:space="preserve">, </w:t>
+      </w:r>
+      <w:proofErr w:type="spellStart"/>
+      <w:r>
+        <w:t>currentPlayers</w:t>
+      </w:r>
+      <w:proofErr w:type="spellEnd"/>
+      <w:r>
+        <w:t>)</w:t>
+      </w:r>
+    </w:p>
+    <w:p>
+      <w:pPr>
+        <w:numPr>
+          <w:ilvl w:val="4"/>
+          <w:numId w:val="3"/>
+        </w:numPr>
+        <w:pBdr>
+          <w:top w:val="nil"/>
+          <w:left w:val="nil"/>
+          <w:bottom w:val="nil"/>
+          <w:right w:val="nil"/>
+          <w:between w:val="nil"/>
+        </w:pBdr>
+        <w:jc w:val="both"/>
+      </w:pPr>
+      <w:r>
+        <w:t>Dice (value)</w:t>
+      </w:r>
+    </w:p>
+    <w:p>
+      <w:pPr>
+        <w:numPr>
+          <w:ilvl w:val="4"/>
+          <w:numId w:val="3"/>
+        </w:numPr>
+        <w:pBdr>
+          <w:top w:val="nil"/>
+          <w:left w:val="nil"/>
+          <w:bottom w:val="nil"/>
+          <w:right w:val="nil"/>
+          <w:between w:val="nil"/>
+        </w:pBdr>
+        <w:jc w:val="both"/>
+      </w:pPr>
+      <w:r>
+        <w:t xml:space="preserve">Scoreboard (scores, </w:t>
+      </w:r>
+      <w:proofErr w:type="spellStart"/>
+      <w:r>
+        <w:t>bestTable</w:t>
+      </w:r>
+      <w:proofErr w:type="spellEnd"/>
+      <w:r>
+        <w:t xml:space="preserve">, </w:t>
+      </w:r>
+      <w:proofErr w:type="spellStart"/>
+      <w:r>
+        <w:t>bestPlayer</w:t>
+      </w:r>
+      <w:proofErr w:type="spellEnd"/>
+      <w:r>
+        <w:t>)</w:t>
+      </w:r>
+    </w:p>
+    <w:p>
+      <w:pPr>
+        <w:numPr>
+          <w:ilvl w:val="4"/>
+          <w:numId w:val="3"/>
+        </w:numPr>
+        <w:pBdr>
+          <w:top w:val="nil"/>
+          <w:left w:val="nil"/>
+          <w:bottom w:val="nil"/>
+          <w:right w:val="nil"/>
+          <w:between w:val="nil"/>
+        </w:pBdr>
+        <w:jc w:val="both"/>
+      </w:pPr>
+      <w:r>
+        <w:t>Scoring (</w:t>
+      </w:r>
+      <w:proofErr w:type="spellStart"/>
+      <w:r>
+        <w:t>roundScore</w:t>
+      </w:r>
+      <w:proofErr w:type="spellEnd"/>
+      <w:r>
+        <w:t xml:space="preserve">, </w:t>
+      </w:r>
+      <w:proofErr w:type="spellStart"/>
+      <w:r>
+        <w:t>totalScore</w:t>
+      </w:r>
+      <w:proofErr w:type="spellEnd"/>
+      <w:r>
+        <w:t>)</w:t>
+      </w:r>
+    </w:p>
+    <w:p>
+      <w:pPr>
+        <w:numPr>
+          <w:ilvl w:val="3"/>
+          <w:numId w:val="3"/>
+        </w:numPr>
+        <w:pBdr>
+          <w:top w:val="nil"/>
+          <w:left w:val="nil"/>
+          <w:bottom w:val="nil"/>
+          <w:right w:val="nil"/>
+          <w:between w:val="nil"/>
+        </w:pBdr>
+        <w:jc w:val="both"/>
+      </w:pPr>
+      <w:r>
+        <w:t>UI (</w:t>
+      </w:r>
+      <w:proofErr w:type="spellStart"/>
+      <w:r>
+        <w:t>displayMessage</w:t>
+      </w:r>
+      <w:proofErr w:type="spellEnd"/>
+      <w:r>
+        <w:t>)</w:t>
+      </w:r>
+    </w:p>
+    <w:p>
+      <w:pPr>
+        <w:numPr>
+          <w:ilvl w:val="4"/>
+          <w:numId w:val="3"/>
+        </w:numPr>
+        <w:pBdr>
+          <w:top w:val="nil"/>
+          <w:left w:val="nil"/>
+          <w:bottom w:val="nil"/>
+          <w:right w:val="nil"/>
+          <w:between w:val="nil"/>
+        </w:pBdr>
+        <w:jc w:val="both"/>
+      </w:pPr>
+      <w:r>
+        <w:t>Security (</w:t>
+      </w:r>
+      <w:proofErr w:type="spellStart"/>
+      <w:r>
+        <w:t>validatedInput</w:t>
+      </w:r>
+      <w:proofErr w:type="spellEnd"/>
+      <w:r>
+        <w:t>)</w:t>
+      </w:r>
+    </w:p>
+    <w:p>
+      <w:pPr>
+        <w:numPr>
+          <w:ilvl w:val="4"/>
+          <w:numId w:val="3"/>
+        </w:numPr>
+        <w:pBdr>
+          <w:top w:val="nil"/>
+          <w:left w:val="nil"/>
+          <w:bottom w:val="nil"/>
+          <w:right w:val="nil"/>
+          <w:between w:val="nil"/>
+        </w:pBdr>
+        <w:jc w:val="both"/>
+      </w:pPr>
+      <w:proofErr w:type="spellStart"/>
+      <w:r>
+        <w:t>GameResult</w:t>
+      </w:r>
+      <w:proofErr w:type="spellEnd"/>
+      <w:r>
+        <w:t xml:space="preserve"> (winner, </w:t>
+      </w:r>
+      <w:proofErr w:type="spellStart"/>
+      <w:r>
+        <w:t>endStatus</w:t>
+      </w:r>
+      <w:proofErr w:type="spellEnd"/>
+      <w:r>
+        <w:t>)</w:t>
+      </w:r>
+    </w:p>
+    <w:p>
+      <w:pPr>
+        <w:numPr>
+          <w:ilvl w:val="2"/>
+          <w:numId w:val="3"/>
+        </w:numPr>
+        <w:pBdr>
+          <w:top w:val="nil"/>
+          <w:left w:val="nil"/>
+          <w:bottom w:val="nil"/>
+          <w:right w:val="nil"/>
+          <w:between w:val="nil"/>
+        </w:pBdr>
+        <w:jc w:val="both"/>
+      </w:pPr>
+      <w:r>
+        <w:t>Pros:</w:t>
+      </w:r>
+    </w:p>
+    <w:p>
+      <w:pPr>
+        <w:numPr>
+          <w:ilvl w:val="3"/>
+          <w:numId w:val="3"/>
+        </w:numPr>
+        <w:pBdr>
+          <w:top w:val="nil"/>
+          <w:left w:val="nil"/>
+          <w:bottom w:val="nil"/>
+          <w:right w:val="nil"/>
+          <w:between w:val="nil"/>
+        </w:pBdr>
+        <w:jc w:val="both"/>
+      </w:pPr>
+      <w:r>
+        <w:t xml:space="preserve">Modular and easier to </w:t>
+      </w:r>
+      <w:proofErr w:type="gramStart"/>
+      <w:r>
+        <w:t>maintain</w:t>
+      </w:r>
+      <w:proofErr w:type="gramEnd"/>
+    </w:p>
+    <w:p>
+      <w:pPr>
+        <w:numPr>
+          <w:ilvl w:val="3"/>
+          <w:numId w:val="3"/>
+        </w:numPr>
+        <w:pBdr>
+          <w:top w:val="nil"/>
+          <w:left w:val="nil"/>
+          <w:bottom w:val="nil"/>
+          <w:right w:val="nil"/>
+          <w:between w:val="nil"/>
+        </w:pBdr>
+        <w:jc w:val="both"/>
+      </w:pPr>
+      <w:r>
+        <w:t>Encapsulation of functionalities</w:t>
+      </w:r>
+    </w:p>
+    <w:p>
+      <w:pPr>
+        <w:numPr>
+          <w:ilvl w:val="2"/>
+          <w:numId w:val="3"/>
+        </w:numPr>
+        <w:pBdr>
+          <w:top w:val="nil"/>
+          <w:left w:val="nil"/>
+          <w:bottom w:val="nil"/>
+          <w:right w:val="nil"/>
+          <w:between w:val="nil"/>
+        </w:pBdr>
+        <w:jc w:val="both"/>
+      </w:pPr>
+      <w:r>
+        <w:t>Cons:</w:t>
+      </w:r>
+    </w:p>
+    <w:p>
+      <w:pPr>
+        <w:numPr>
+          <w:ilvl w:val="3"/>
+          <w:numId w:val="3"/>
+        </w:numPr>
+        <w:pBdr>
+          <w:top w:val="nil"/>
+          <w:left w:val="nil"/>
+          <w:bottom w:val="nil"/>
+          <w:right w:val="nil"/>
+          <w:between w:val="nil"/>
+        </w:pBdr>
+        <w:jc w:val="both"/>
+      </w:pPr>
+      <w:r>
+        <w:lastRenderedPageBreak/>
+        <w:t xml:space="preserve">More classes may lead to </w:t>
+      </w:r>
+      <w:proofErr w:type="gramStart"/>
+      <w:r>
+        <w:t>complexity</w:t>
+      </w:r>
+      <w:proofErr w:type="gramEnd"/>
+    </w:p>
+    <w:p>
+      <w:pPr>
+        <w:numPr>
+          <w:ilvl w:val="3"/>
+          <w:numId w:val="3"/>
+        </w:numPr>
+        <w:pBdr>
+          <w:top w:val="nil"/>
+          <w:left w:val="nil"/>
+          <w:bottom w:val="nil"/>
+          <w:right w:val="nil"/>
+          <w:between w:val="nil"/>
+        </w:pBdr>
+        <w:jc w:val="both"/>
+      </w:pPr>
+      <w:r>
+        <w:t xml:space="preserve">Inter-class communication might be </w:t>
+      </w:r>
+      <w:proofErr w:type="gramStart"/>
+      <w:r>
+        <w:t>needed</w:t>
+      </w:r>
+      <w:proofErr w:type="gramEnd"/>
+    </w:p>
+    <w:p>
+      <w:pPr>
+        <w:pBdr>
+          <w:top w:val="nil"/>
+          <w:left w:val="nil"/>
+          <w:bottom w:val="nil"/>
+          <w:right w:val="nil"/>
+          <w:between w:val="nil"/>
+        </w:pBdr>
+        <w:ind w:left="1440"/>
+        <w:jc w:val="both"/>
+      </w:pPr>
     </w:p>
     <w:p>
       <w:pPr>
@@ -5313,6 +7071,51 @@
     </w:p>
     <w:p>
       <w:pPr>
+        <w:pBdr>
+          <w:top w:val="nil"/>
+          <w:left w:val="nil"/>
+          <w:bottom w:val="nil"/>
+          <w:right w:val="nil"/>
+          <w:between w:val="nil"/>
+        </w:pBdr>
+        <w:ind w:left="720"/>
+        <w:jc w:val="both"/>
+      </w:pPr>
+    </w:p>
+    <w:p>
+      <w:pPr>
+        <w:pBdr>
+          <w:top w:val="nil"/>
+          <w:left w:val="nil"/>
+          <w:bottom w:val="nil"/>
+          <w:right w:val="nil"/>
+          <w:between w:val="nil"/>
+        </w:pBdr>
+        <w:ind w:left="720"/>
+        <w:jc w:val="both"/>
+      </w:pPr>
+      <w:r>
+        <w:t xml:space="preserve">We </w:t>
+      </w:r>
+      <w:r>
+        <w:t>plan to use Modular Design (Design Option 2) because it offers better modularity, easier maintenance, and encapsulation of functionalities. This design allows for scalability and makes it easier to manage each component of the game separately, leading to a more organized and maintainable codebase.</w:t>
+      </w:r>
+    </w:p>
+    <w:p>
+      <w:pPr>
+        <w:pBdr>
+          <w:top w:val="nil"/>
+          <w:left w:val="nil"/>
+          <w:bottom w:val="nil"/>
+          <w:right w:val="nil"/>
+          <w:between w:val="nil"/>
+        </w:pBdr>
+        <w:ind w:left="720"/>
+        <w:jc w:val="both"/>
+      </w:pPr>
+    </w:p>
+    <w:p>
+      <w:pPr>
         <w:numPr>
           <w:ilvl w:val="0"/>
           <w:numId w:val="3"/>
@@ -5346,8 +7149,26 @@
         <w:jc w:val="both"/>
       </w:pPr>
       <w:r>
-        <w:t>&lt;&lt;Insert answer&gt;&gt;</w:t>
-      </w:r>
+        <w:t xml:space="preserve">enter, choose, indicate, create, display, announce, prompt, keep, progress, award, match, navigate, respond, track, protect, calculate, terminate, </w:t>
+      </w:r>
+      <w:proofErr w:type="gramStart"/>
+      <w:r>
+        <w:t>declare</w:t>
+      </w:r>
+      <w:proofErr w:type="gramEnd"/>
+    </w:p>
+    <w:p>
+      <w:pPr>
+        <w:pBdr>
+          <w:top w:val="nil"/>
+          <w:left w:val="nil"/>
+          <w:bottom w:val="nil"/>
+          <w:right w:val="nil"/>
+          <w:between w:val="nil"/>
+        </w:pBdr>
+        <w:ind w:left="1440"/>
+        <w:jc w:val="both"/>
+      </w:pPr>
     </w:p>
     <w:p>
       <w:pPr>
@@ -5384,26 +7205,19 @@
         <w:jc w:val="both"/>
       </w:pPr>
       <w:r>
-        <w:t>&lt;&lt;Insert answer&gt;&gt;</w:t>
-      </w:r>
-    </w:p>
-    <w:p>
-      <w:pPr>
-        <w:numPr>
-          <w:ilvl w:val="0"/>
-          <w:numId w:val="3"/>
-        </w:numPr>
-        <w:pBdr>
-          <w:top w:val="nil"/>
-          <w:left w:val="nil"/>
-          <w:bottom w:val="nil"/>
-          <w:right w:val="nil"/>
-          <w:between w:val="nil"/>
-        </w:pBdr>
-        <w:jc w:val="both"/>
-      </w:pPr>
-      <w:r>
-        <w:t>Other notes:</w:t>
+        <w:t>After taking thos</w:t>
+      </w:r>
+      <w:r>
+        <w:t>e</w:t>
+      </w:r>
+      <w:r>
+        <w:t xml:space="preserve"> exact verbs and adding the context</w:t>
+      </w:r>
+      <w:r>
+        <w:t xml:space="preserve"> of the requirement to them we end up with</w:t>
+      </w:r>
+      <w:r>
+        <w:t>:</w:t>
       </w:r>
     </w:p>
     <w:p>
@@ -5422,8 +7236,206 @@
         <w:jc w:val="both"/>
       </w:pPr>
       <w:r>
-        <w:t>&lt;&lt;Insert notes&gt;&gt;</w:t>
-      </w:r>
+        <w:t xml:space="preserve">Settings: </w:t>
+      </w:r>
+      <w:proofErr w:type="spellStart"/>
+      <w:proofErr w:type="gramStart"/>
+      <w:r>
+        <w:t>setDifficulty</w:t>
+      </w:r>
+      <w:proofErr w:type="spellEnd"/>
+      <w:r>
+        <w:t>(</w:t>
+      </w:r>
+      <w:proofErr w:type="gramEnd"/>
+      <w:r>
+        <w:t xml:space="preserve">), </w:t>
+      </w:r>
+      <w:proofErr w:type="spellStart"/>
+      <w:r>
+        <w:t>displayTutorial</w:t>
+      </w:r>
+      <w:proofErr w:type="spellEnd"/>
+      <w:r>
+        <w:t>()</w:t>
+      </w:r>
+    </w:p>
+    <w:p>
+      <w:pPr>
+        <w:numPr>
+          <w:ilvl w:val="1"/>
+          <w:numId w:val="3"/>
+        </w:numPr>
+        <w:pBdr>
+          <w:top w:val="nil"/>
+          <w:left w:val="nil"/>
+          <w:bottom w:val="nil"/>
+          <w:right w:val="nil"/>
+          <w:between w:val="nil"/>
+        </w:pBdr>
+        <w:jc w:val="both"/>
+      </w:pPr>
+      <w:r>
+        <w:t xml:space="preserve">Game: </w:t>
+      </w:r>
+      <w:proofErr w:type="spellStart"/>
+      <w:proofErr w:type="gramStart"/>
+      <w:r>
+        <w:t>initializeGame</w:t>
+      </w:r>
+      <w:proofErr w:type="spellEnd"/>
+      <w:r>
+        <w:t>(</w:t>
+      </w:r>
+      <w:proofErr w:type="gramEnd"/>
+      <w:r>
+        <w:t>),</w:t>
+      </w:r>
+      <w:r>
+        <w:t xml:space="preserve"> </w:t>
+      </w:r>
+      <w:proofErr w:type="spellStart"/>
+      <w:r>
+        <w:t>setPlayerUserName</w:t>
+      </w:r>
+      <w:proofErr w:type="spellEnd"/>
+      <w:r>
+        <w:t>(),</w:t>
+      </w:r>
+      <w:r>
+        <w:t xml:space="preserve"> </w:t>
+      </w:r>
+      <w:proofErr w:type="spellStart"/>
+      <w:r>
+        <w:t>displayRound</w:t>
+      </w:r>
+      <w:proofErr w:type="spellEnd"/>
+      <w:r>
+        <w:t xml:space="preserve">(), </w:t>
+      </w:r>
+      <w:proofErr w:type="spellStart"/>
+      <w:r>
+        <w:t>next</w:t>
+      </w:r>
+      <w:r>
+        <w:t>Round</w:t>
+      </w:r>
+      <w:proofErr w:type="spellEnd"/>
+      <w:r>
+        <w:t xml:space="preserve">(), </w:t>
+      </w:r>
+      <w:proofErr w:type="spellStart"/>
+      <w:r>
+        <w:t>rollDice</w:t>
+      </w:r>
+      <w:proofErr w:type="spellEnd"/>
+      <w:r>
+        <w:t xml:space="preserve">(), </w:t>
+      </w:r>
+      <w:proofErr w:type="spellStart"/>
+      <w:r>
+        <w:t>calculateRoundScore</w:t>
+      </w:r>
+      <w:proofErr w:type="spellEnd"/>
+      <w:r>
+        <w:t xml:space="preserve">(), </w:t>
+      </w:r>
+      <w:proofErr w:type="spellStart"/>
+      <w:r>
+        <w:t>calculateTotalScore</w:t>
+      </w:r>
+      <w:proofErr w:type="spellEnd"/>
+      <w:r>
+        <w:t>(),</w:t>
+      </w:r>
+      <w:r>
+        <w:t xml:space="preserve"> </w:t>
+      </w:r>
+      <w:proofErr w:type="spellStart"/>
+      <w:r>
+        <w:t>endGame</w:t>
+      </w:r>
+      <w:proofErr w:type="spellEnd"/>
+      <w:r>
+        <w:t xml:space="preserve">(), </w:t>
+      </w:r>
+      <w:proofErr w:type="spellStart"/>
+      <w:r>
+        <w:t>calculateWinner</w:t>
+      </w:r>
+      <w:proofErr w:type="spellEnd"/>
+      <w:r>
+        <w:t xml:space="preserve">(), </w:t>
+      </w:r>
+      <w:proofErr w:type="spellStart"/>
+      <w:r>
+        <w:t>determineEndStatus</w:t>
+      </w:r>
+      <w:proofErr w:type="spellEnd"/>
+      <w:r>
+        <w:t>()</w:t>
+      </w:r>
+    </w:p>
+    <w:p>
+      <w:pPr>
+        <w:numPr>
+          <w:ilvl w:val="1"/>
+          <w:numId w:val="3"/>
+        </w:numPr>
+        <w:pBdr>
+          <w:top w:val="nil"/>
+          <w:left w:val="nil"/>
+          <w:bottom w:val="nil"/>
+          <w:right w:val="nil"/>
+          <w:between w:val="nil"/>
+        </w:pBdr>
+        <w:jc w:val="both"/>
+      </w:pPr>
+      <w:r>
+        <w:t xml:space="preserve">Scoreboard: </w:t>
+      </w:r>
+      <w:proofErr w:type="spellStart"/>
+      <w:proofErr w:type="gramStart"/>
+      <w:r>
+        <w:t>updateScoreBoard</w:t>
+      </w:r>
+      <w:proofErr w:type="spellEnd"/>
+      <w:r>
+        <w:t>(</w:t>
+      </w:r>
+      <w:proofErr w:type="gramEnd"/>
+      <w:r>
+        <w:t xml:space="preserve">), </w:t>
+      </w:r>
+      <w:proofErr w:type="spellStart"/>
+      <w:r>
+        <w:t>caculateBestTable</w:t>
+      </w:r>
+      <w:proofErr w:type="spellEnd"/>
+      <w:r>
+        <w:t xml:space="preserve">(), </w:t>
+      </w:r>
+      <w:proofErr w:type="spellStart"/>
+      <w:r>
+        <w:t>calculateBestPlayer</w:t>
+      </w:r>
+      <w:proofErr w:type="spellEnd"/>
+      <w:r>
+        <w:t>()</w:t>
+      </w:r>
+    </w:p>
+    <w:p>
+      <w:pPr>
+        <w:pBdr>
+          <w:top w:val="nil"/>
+          <w:left w:val="nil"/>
+          <w:bottom w:val="nil"/>
+          <w:right w:val="nil"/>
+          <w:between w:val="nil"/>
+        </w:pBdr>
+        <w:ind w:left="1440"/>
+        <w:jc w:val="both"/>
+      </w:pPr>
     </w:p>
     <w:p>
       <w:pPr>
@@ -5525,6 +7537,67 @@
         </w:pBdr>
         <w:jc w:val="both"/>
       </w:pPr>
+      <w:r>
+        <w:rPr>
+          <w:noProof/>
+        </w:rPr>
+        <w:drawing>
+          <wp:anchor distT="0" distB="0" distL="114300" distR="114300" simplePos="0" relativeHeight="251658240" behindDoc="0" locked="0" layoutInCell="1" allowOverlap="1" wp14:anchorId="0D505DA4" wp14:editId="49BA14BC">
+            <wp:simplePos x="0" y="0"/>
+            <wp:positionH relativeFrom="column">
+              <wp:posOffset>2409774</wp:posOffset>
+            </wp:positionH>
+            <wp:positionV relativeFrom="paragraph">
+              <wp:posOffset>94945</wp:posOffset>
+            </wp:positionV>
+            <wp:extent cx="1868805" cy="5285105"/>
+            <wp:effectExtent l="0" t="0" r="0" b="0"/>
+            <wp:wrapSquare wrapText="bothSides"/>
+            <wp:docPr id="88514872" name="Picture 2" descr="A screenshot of a computer game&#10;&#10;Description automatically generated"/>
+            <wp:cNvGraphicFramePr>
+              <a:graphicFrameLocks xmlns:a="http://schemas.openxmlformats.org/drawingml/2006/main" noChangeAspect="1"/>
+            </wp:cNvGraphicFramePr>
+            <a:graphic xmlns:a="http://schemas.openxmlformats.org/drawingml/2006/main">
+              <a:graphicData uri="http://schemas.openxmlformats.org/drawingml/2006/picture">
+                <pic:pic xmlns:pic="http://schemas.openxmlformats.org/drawingml/2006/picture">
+                  <pic:nvPicPr>
+                    <pic:cNvPr id="88514872" name="Picture 2" descr="A screenshot of a computer game&#10;&#10;Description automatically generated"/>
+                    <pic:cNvPicPr>
+                      <a:picLocks noChangeAspect="1" noChangeArrowheads="1"/>
+                    </pic:cNvPicPr>
+                  </pic:nvPicPr>
+                  <pic:blipFill>
+                    <a:blip r:embed="rId5">
+                      <a:extLst>
+                        <a:ext uri="{28A0092B-C50C-407E-A947-70E740481C1C}">
+                          <a14:useLocalDpi xmlns:a14="http://schemas.microsoft.com/office/drawing/2010/main" val="0"/>
+                        </a:ext>
+                      </a:extLst>
+                    </a:blip>
+                    <a:srcRect/>
+                    <a:stretch>
+                      <a:fillRect/>
+                    </a:stretch>
+                  </pic:blipFill>
+                  <pic:spPr bwMode="auto">
+                    <a:xfrm>
+                      <a:off x="0" y="0"/>
+                      <a:ext cx="1868805" cy="5285105"/>
+                    </a:xfrm>
+                    <a:prstGeom prst="rect">
+                      <a:avLst/>
+                    </a:prstGeom>
+                    <a:noFill/>
+                    <a:ln>
+                      <a:noFill/>
+                    </a:ln>
+                  </pic:spPr>
+                </pic:pic>
+              </a:graphicData>
+            </a:graphic>
+          </wp:anchor>
+        </w:drawing>
+      </w:r>
     </w:p>
     <w:p>
       <w:pPr>

</xml_diff>